<commit_message>
Added VxKex 1.1.0.1291 original source code
</commit_message>
<xml_diff>
--- a/00-Documentation/Application Compatibility List.docx
+++ b/00-Documentation/Application Compatibility List.docx
@@ -29,6 +29,74 @@
         <w:rPr>
           <w:rFonts w:ascii="Calibri" w:eastAsia="Calibri" w:hAnsi="Calibri" w:cs="Calibri"/>
         </w:rPr>
+        <w:t>In general, if an application offers installer and portable versions, the portable versions have a higher chance of working. Prefer portable applications (.zip/.7z) if possible.</w:t>
+      </w:r>
+    </w:p>
+    <w:p>
+      <w:pPr>
+        <w:widowControl w:val="0"/>
+        <w:spacing w:line="240" w:lineRule="auto"/>
+        <w:rPr>
+          <w:rFonts w:ascii="Calibri" w:eastAsia="Calibri" w:hAnsi="Calibri" w:cs="Calibri"/>
+        </w:rPr>
+      </w:pPr>
+      <w:r>
+        <w:rPr>
+          <w:rFonts w:ascii="Calibri" w:eastAsia="Calibri" w:hAnsi="Calibri" w:cs="Calibri"/>
+        </w:rPr>
+        <w:t xml:space="preserve">If you are running Windows 7 SP1 with no updates, some programs on this list will not work. The </w:t>
+      </w:r>
+      <w:r>
+        <w:rPr>
+          <w:rFonts w:ascii="Calibri" w:eastAsia="Calibri" w:hAnsi="Calibri" w:cs="Calibri"/>
+          <w:u w:val="single"/>
+        </w:rPr>
+        <w:t>KB2533623</w:t>
+      </w:r>
+      <w:r>
+        <w:rPr>
+          <w:rFonts w:ascii="Calibri" w:eastAsia="Calibri" w:hAnsi="Calibri" w:cs="Calibri"/>
+        </w:rPr>
+        <w:t xml:space="preserve"> (DllDirectories security update) and </w:t>
+      </w:r>
+      <w:r>
+        <w:rPr>
+          <w:rFonts w:ascii="Calibri" w:eastAsia="Calibri" w:hAnsi="Calibri" w:cs="Calibri"/>
+          <w:u w:val="single"/>
+        </w:rPr>
+        <w:t>KB2670838</w:t>
+      </w:r>
+      <w:r>
+        <w:rPr>
+          <w:rFonts w:ascii="Calibri" w:eastAsia="Calibri" w:hAnsi="Calibri" w:cs="Calibri"/>
+        </w:rPr>
+        <w:t xml:space="preserve"> (Platform Update) updates are required for many of the p</w:t>
+      </w:r>
+      <w:r>
+        <w:rPr>
+          <w:rFonts w:ascii="Calibri" w:eastAsia="Calibri" w:hAnsi="Calibri" w:cs="Calibri"/>
+        </w:rPr>
+        <w:t>rograms on the list to function, most notably all the web browsers and Electron applications</w:t>
+      </w:r>
+      <w:r>
+        <w:rPr>
+          <w:rFonts w:ascii="Calibri" w:eastAsia="Calibri" w:hAnsi="Calibri" w:cs="Calibri"/>
+        </w:rPr>
+        <w:t xml:space="preserve"> as well as many of the Qt6 applications.</w:t>
+      </w:r>
+    </w:p>
+    <w:p>
+      <w:pPr>
+        <w:widowControl w:val="0"/>
+        <w:spacing w:line="240" w:lineRule="auto"/>
+        <w:rPr>
+          <w:rFonts w:ascii="Calibri" w:eastAsia="Calibri" w:hAnsi="Calibri" w:cs="Calibri"/>
+        </w:rPr>
+      </w:pPr>
+      <w:r>
+        <w:rPr>
+          <w:rFonts w:ascii="Calibri" w:eastAsia="Calibri" w:hAnsi="Calibri" w:cs="Calibri"/>
+        </w:rPr>
         <w:t>The following applications have been tested to work with the latest version of VxKex:</w:t>
       </w:r>
     </w:p>
@@ -83,20 +151,28 @@
         <w:rPr>
           <w:rFonts w:ascii="Calibri" w:eastAsia="Calibri" w:hAnsi="Calibri" w:cs="Calibri"/>
         </w:rPr>
-        <w:t xml:space="preserve"> 3.1.2</w:t>
-      </w:r>
-    </w:p>
-    <w:p>
-      <w:pPr>
-        <w:widowControl w:val="0"/>
-        <w:numPr>
-          <w:ilvl w:val="0"/>
-          <w:numId w:val="1"/>
-        </w:numPr>
-        <w:spacing w:line="240" w:lineRule="auto"/>
-        <w:ind w:left="426" w:hanging="284"/>
-        <w:rPr>
-          <w:rFonts w:ascii="Calibri" w:eastAsia="Calibri" w:hAnsi="Calibri" w:cs="Calibri"/>
+        <w:t xml:space="preserve"> 4.0.2</w:t>
+      </w:r>
+      <w:r>
+        <w:rPr>
+          <w:rFonts w:ascii="Calibri" w:eastAsia="Calibri" w:hAnsi="Calibri" w:cs="Calibri"/>
+        </w:rPr>
+        <w:br/>
+        <w:t>Installer does not work. Use the portable version.</w:t>
+      </w:r>
+    </w:p>
+    <w:p>
+      <w:pPr>
+        <w:widowControl w:val="0"/>
+        <w:numPr>
+          <w:ilvl w:val="0"/>
+          <w:numId w:val="1"/>
+        </w:numPr>
+        <w:spacing w:line="240" w:lineRule="auto"/>
+        <w:ind w:left="426" w:hanging="284"/>
+        <w:rPr>
+          <w:rFonts w:ascii="Calibri" w:eastAsia="Calibri" w:hAnsi="Calibri" w:cs="Calibri"/>
+          <w:u w:val="single"/>
         </w:rPr>
       </w:pPr>
       <w:r>
@@ -117,20 +193,181 @@
           <w:rFonts w:ascii="Calibri" w:eastAsia="Calibri" w:hAnsi="Calibri" w:cs="Calibri"/>
         </w:rPr>
         <w:br/>
-        <w:t>Only portable version was tested. The installer probably works too.</w:t>
-      </w:r>
-      <w:r>
-        <w:rPr>
-          <w:rFonts w:ascii="Calibri" w:eastAsia="Calibri" w:hAnsi="Calibri" w:cs="Calibri"/>
-        </w:rPr>
-        <w:br/>
-        <w:t>Viewing ebooks does not work, only conversion and ed</w:t>
-      </w:r>
-      <w:r>
-        <w:rPr>
-          <w:rFonts w:ascii="Calibri" w:eastAsia="Calibri" w:hAnsi="Calibri" w:cs="Calibri"/>
-        </w:rPr>
-        <w:t>iting. For this reason it is recommended that you just use an older version of Calibre.</w:t>
+        <w:t xml:space="preserve">Only portable version was tested. </w:t>
+      </w:r>
+      <w:r>
+        <w:rPr>
+          <w:rFonts w:ascii="Calibri" w:eastAsia="Calibri" w:hAnsi="Calibri" w:cs="Calibri"/>
+        </w:rPr>
+        <w:t>Ebook viewing is now working.</w:t>
+      </w:r>
+    </w:p>
+    <w:p>
+      <w:pPr>
+        <w:widowControl w:val="0"/>
+        <w:numPr>
+          <w:ilvl w:val="0"/>
+          <w:numId w:val="1"/>
+        </w:numPr>
+        <w:spacing w:line="240" w:lineRule="auto"/>
+        <w:ind w:left="426" w:hanging="284"/>
+        <w:rPr>
+          <w:rFonts w:ascii="Calibri" w:eastAsia="Calibri" w:hAnsi="Calibri" w:cs="Calibri"/>
+          <w:u w:val="single"/>
+        </w:rPr>
+      </w:pPr>
+      <w:r>
+        <w:rPr>
+          <w:rFonts w:ascii="Calibri" w:eastAsia="Calibri" w:hAnsi="Calibri" w:cs="Calibri"/>
+          <w:b/>
+        </w:rPr>
+        <w:t>Chromiu</w:t>
+      </w:r>
+      <w:r>
+        <w:rPr>
+          <w:rFonts w:ascii="Calibri" w:eastAsia="Calibri" w:hAnsi="Calibri" w:cs="Calibri"/>
+          <w:b/>
+        </w:rPr>
+        <w:t>m (including Ungoogled)</w:t>
+      </w:r>
+      <w:r>
+        <w:rPr>
+          <w:rFonts w:ascii="Calibri" w:eastAsia="Calibri" w:hAnsi="Calibri" w:cs="Calibri"/>
+        </w:rPr>
+        <w:t xml:space="preserve"> 124.0.6350.0</w:t>
+      </w:r>
+      <w:r>
+        <w:rPr>
+          <w:rFonts w:ascii="Calibri" w:eastAsia="Calibri" w:hAnsi="Calibri" w:cs="Calibri"/>
+        </w:rPr>
+        <w:br/>
+        <w:t xml:space="preserve">Aero is not properly working in the title bar. This is not a VxKex deficiency and </w:t>
+      </w:r>
+      <w:r>
+        <w:rPr>
+          <w:rFonts w:ascii="Calibri" w:eastAsia="Calibri" w:hAnsi="Calibri" w:cs="Calibri"/>
+        </w:rPr>
+        <w:t>cannot</w:t>
+      </w:r>
+      <w:r>
+        <w:rPr>
+          <w:rFonts w:ascii="Calibri" w:eastAsia="Calibri" w:hAnsi="Calibri" w:cs="Calibri"/>
+        </w:rPr>
+        <w:t xml:space="preserve"> be fixed.</w:t>
+      </w:r>
+      <w:r>
+        <w:rPr>
+          <w:rFonts w:ascii="Calibri" w:eastAsia="Calibri" w:hAnsi="Calibri" w:cs="Calibri"/>
+        </w:rPr>
+        <w:br/>
+        <w:t>It is recommended that you consider a browser such as Supermium instead, which looks better</w:t>
+      </w:r>
+      <w:r>
+        <w:rPr>
+          <w:rFonts w:ascii="Calibri" w:eastAsia="Calibri" w:hAnsi="Calibri" w:cs="Calibri"/>
+        </w:rPr>
+        <w:t xml:space="preserve"> with both Aero and Classic themes</w:t>
+      </w:r>
+      <w:r>
+        <w:rPr>
+          <w:rFonts w:ascii="Calibri" w:eastAsia="Calibri" w:hAnsi="Calibri" w:cs="Calibri"/>
+        </w:rPr>
+        <w:t xml:space="preserve"> and uses less memory.</w:t>
+      </w:r>
+      <w:r>
+        <w:rPr>
+          <w:rFonts w:ascii="Calibri" w:eastAsia="Calibri" w:hAnsi="Calibri" w:cs="Calibri"/>
+          <w:u w:val="single"/>
+        </w:rPr>
+        <w:br/>
+      </w:r>
+      <w:r>
+        <w:rPr>
+          <w:rFonts w:ascii="Calibri" w:eastAsia="Calibri" w:hAnsi="Calibri" w:cs="Calibri"/>
+        </w:rPr>
+        <w:t xml:space="preserve">Errata: </w:t>
+      </w:r>
+      <w:r>
+        <w:rPr>
+          <w:rFonts w:ascii="Calibri" w:eastAsia="Calibri" w:hAnsi="Calibri" w:cs="Calibri"/>
+        </w:rPr>
+        <w:t xml:space="preserve">There is a known issue with some debug builds displaying a crash dialog on some websites. </w:t>
+      </w:r>
+      <w:r>
+        <w:rPr>
+          <w:rFonts w:ascii="Calibri" w:eastAsia="Calibri" w:hAnsi="Calibri" w:cs="Calibri"/>
+        </w:rPr>
+        <w:t>It is harmless and you can just minimize the dialog.</w:t>
+      </w:r>
+    </w:p>
+    <w:p>
+      <w:pPr>
+        <w:widowControl w:val="0"/>
+        <w:numPr>
+          <w:ilvl w:val="0"/>
+          <w:numId w:val="1"/>
+        </w:numPr>
+        <w:spacing w:line="240" w:lineRule="auto"/>
+        <w:ind w:left="426" w:hanging="284"/>
+        <w:rPr>
+          <w:rFonts w:ascii="Calibri" w:eastAsia="Calibri" w:hAnsi="Calibri" w:cs="Calibri"/>
+          <w:u w:val="single"/>
+        </w:rPr>
+      </w:pPr>
+      <w:r>
+        <w:rPr>
+          <w:rFonts w:ascii="Calibri" w:eastAsia="Calibri" w:hAnsi="Calibri" w:cs="Calibri"/>
+          <w:b/>
+        </w:rPr>
+        <w:t>Citra</w:t>
+      </w:r>
+      <w:r>
+        <w:rPr>
+          <w:rFonts w:ascii="Calibri" w:eastAsia="Calibri" w:hAnsi="Calibri" w:cs="Calibri"/>
+        </w:rPr>
+        <w:t xml:space="preserve"> (final)</w:t>
+      </w:r>
+      <w:r>
+        <w:rPr>
+          <w:rFonts w:ascii="Calibri" w:eastAsia="Calibri" w:hAnsi="Calibri" w:cs="Calibri"/>
+        </w:rPr>
+        <w:br/>
+        <w:t>Based on user report.</w:t>
+      </w:r>
+    </w:p>
+    <w:p>
+      <w:pPr>
+        <w:widowControl w:val="0"/>
+        <w:numPr>
+          <w:ilvl w:val="0"/>
+          <w:numId w:val="1"/>
+        </w:numPr>
+        <w:spacing w:line="240" w:lineRule="auto"/>
+        <w:ind w:left="426" w:hanging="284"/>
+        <w:rPr>
+          <w:rFonts w:ascii="Calibri" w:eastAsia="Calibri" w:hAnsi="Calibri" w:cs="Calibri"/>
+          <w:u w:val="single"/>
+        </w:rPr>
+      </w:pPr>
+      <w:r>
+        <w:rPr>
+          <w:rFonts w:ascii="Calibri" w:eastAsia="Calibri" w:hAnsi="Calibri" w:cs="Calibri"/>
+          <w:b/>
+        </w:rPr>
+        <w:t xml:space="preserve">Cygwin </w:t>
+      </w:r>
+      <w:r>
+        <w:rPr>
+          <w:rFonts w:ascii="Calibri" w:eastAsia="Calibri" w:hAnsi="Calibri" w:cs="Calibri"/>
+        </w:rPr>
+        <w:t>3.5.1</w:t>
+      </w:r>
+      <w:r>
+        <w:rPr>
+          <w:rFonts w:ascii="Calibri" w:eastAsia="Calibri" w:hAnsi="Calibri" w:cs="Calibri"/>
+        </w:rPr>
+        <w:br/>
+        <w:t>Installer requires version spoof to 8.1.</w:t>
       </w:r>
     </w:p>
     <w:p>
@@ -178,381 +415,98 @@
           <w:rFonts w:ascii="Calibri" w:eastAsia="Calibri" w:hAnsi="Calibri" w:cs="Calibri"/>
           <w:b/>
         </w:rPr>
-        <w:t>HandBrake</w:t>
-      </w:r>
-      <w:r>
-        <w:rPr>
-          <w:rFonts w:ascii="Calibri" w:eastAsia="Calibri" w:hAnsi="Calibri" w:cs="Calibri"/>
-        </w:rPr>
-        <w:t xml:space="preserve"> 1.7.3</w:t>
-      </w:r>
-      <w:r>
-        <w:rPr>
-          <w:rFonts w:ascii="Calibri" w:eastAsia="Calibri" w:hAnsi="Calibri" w:cs="Calibri"/>
-        </w:rPr>
-        <w:br/>
-        <w:t>Requires version spoof to Windows 10.</w:t>
-      </w:r>
-      <w:r>
-        <w:rPr>
-          <w:rFonts w:ascii="Calibri" w:eastAsia="Calibri" w:hAnsi="Calibri" w:cs="Calibri"/>
-        </w:rPr>
-        <w:br/>
-        <w:t>.NET desktop runtime 6.0.x is required. Will crash without. If i</w:t>
-      </w:r>
-      <w:r>
-        <w:rPr>
-          <w:rFonts w:ascii="Calibri" w:eastAsia="Calibri" w:hAnsi="Calibri" w:cs="Calibri"/>
-        </w:rPr>
-        <w:t>t crashes at startup please ensure the .NET runtime is installed.</w:t>
-      </w:r>
-      <w:r>
-        <w:rPr>
-          <w:rFonts w:ascii="Calibri" w:eastAsia="Calibri" w:hAnsi="Calibri" w:cs="Calibri"/>
-        </w:rPr>
-        <w:br/>
-      </w:r>
-      <w:r>
-        <w:rPr>
-          <w:rFonts w:ascii="Calibri" w:eastAsia="Calibri" w:hAnsi="Calibri" w:cs="Calibri"/>
-        </w:rPr>
-        <w:br/>
-        <w:t>After opening HandBrake, go to Tools-&gt;Preferences-&gt;Advanced and make sure the "Run each queued job in a separate worker process" checkbox is NOT CHECKED. This feature doesn't work but lucki</w:t>
-      </w:r>
-      <w:r>
-        <w:rPr>
-          <w:rFonts w:ascii="Calibri" w:eastAsia="Calibri" w:hAnsi="Calibri" w:cs="Calibri"/>
-        </w:rPr>
-        <w:t>ly it isn't very important.</w:t>
-      </w:r>
-    </w:p>
-    <w:p>
-      <w:pPr>
-        <w:widowControl w:val="0"/>
-        <w:numPr>
-          <w:ilvl w:val="0"/>
-          <w:numId w:val="1"/>
-        </w:numPr>
-        <w:spacing w:line="240" w:lineRule="auto"/>
-        <w:ind w:left="426" w:hanging="284"/>
-        <w:rPr>
-          <w:rFonts w:ascii="Calibri" w:eastAsia="Calibri" w:hAnsi="Calibri" w:cs="Calibri"/>
-        </w:rPr>
-      </w:pPr>
-      <w:r>
-        <w:rPr>
-          <w:rFonts w:ascii="Calibri" w:eastAsia="Calibri" w:hAnsi="Calibri" w:cs="Calibri"/>
-          <w:b/>
-        </w:rPr>
-        <w:t>Kodi</w:t>
-      </w:r>
-      <w:r>
-        <w:rPr>
-          <w:rFonts w:ascii="Calibri" w:eastAsia="Calibri" w:hAnsi="Calibri" w:cs="Calibri"/>
-        </w:rPr>
-        <w:t xml:space="preserve"> 21.0 beta2</w:t>
-      </w:r>
-      <w:r>
-        <w:rPr>
-          <w:rFonts w:ascii="Calibri" w:eastAsia="Calibri" w:hAnsi="Calibri" w:cs="Calibri"/>
-        </w:rPr>
-        <w:br/>
-        <w:t>Installer requires version spoof to 8.1, works afterwards without VxKex.</w:t>
-      </w:r>
-    </w:p>
-    <w:p>
-      <w:pPr>
-        <w:widowControl w:val="0"/>
-        <w:numPr>
-          <w:ilvl w:val="0"/>
-          <w:numId w:val="1"/>
-        </w:numPr>
-        <w:spacing w:line="240" w:lineRule="auto"/>
-        <w:ind w:left="426" w:hanging="284"/>
-        <w:rPr>
-          <w:rFonts w:ascii="Calibri" w:eastAsia="Calibri" w:hAnsi="Calibri" w:cs="Calibri"/>
-        </w:rPr>
-      </w:pPr>
-      <w:r>
-        <w:rPr>
-          <w:rFonts w:ascii="Calibri" w:eastAsia="Calibri" w:hAnsi="Calibri" w:cs="Calibri"/>
-          <w:b/>
-        </w:rPr>
-        <w:t>MKVToolNix</w:t>
-      </w:r>
-      <w:r>
-        <w:rPr>
-          <w:rFonts w:ascii="Calibri" w:eastAsia="Calibri" w:hAnsi="Calibri" w:cs="Calibri"/>
-        </w:rPr>
-        <w:t xml:space="preserve"> v82.0</w:t>
-      </w:r>
-    </w:p>
-    <w:p>
-      <w:pPr>
-        <w:widowControl w:val="0"/>
-        <w:numPr>
-          <w:ilvl w:val="0"/>
-          <w:numId w:val="1"/>
-        </w:numPr>
-        <w:spacing w:line="240" w:lineRule="auto"/>
-        <w:ind w:left="426" w:hanging="284"/>
-        <w:rPr>
-          <w:rFonts w:ascii="Calibri" w:eastAsia="Calibri" w:hAnsi="Calibri" w:cs="Calibri"/>
-        </w:rPr>
-      </w:pPr>
-      <w:r>
-        <w:rPr>
-          <w:rFonts w:ascii="Calibri" w:eastAsia="Calibri" w:hAnsi="Calibri" w:cs="Calibri"/>
-          <w:b/>
-        </w:rPr>
-        <w:t>MongoDB</w:t>
-      </w:r>
-      <w:r>
-        <w:rPr>
-          <w:rFonts w:ascii="Calibri" w:eastAsia="Calibri" w:hAnsi="Calibri" w:cs="Calibri"/>
-        </w:rPr>
-        <w:t xml:space="preserve"> 7.0.5.0</w:t>
-      </w:r>
-    </w:p>
-    <w:p>
-      <w:pPr>
-        <w:widowControl w:val="0"/>
-        <w:numPr>
-          <w:ilvl w:val="0"/>
-          <w:numId w:val="1"/>
-        </w:numPr>
-        <w:spacing w:line="240" w:lineRule="auto"/>
-        <w:ind w:left="426" w:hanging="284"/>
-        <w:rPr>
-          <w:rFonts w:ascii="Calibri" w:eastAsia="Calibri" w:hAnsi="Calibri" w:cs="Calibri"/>
-        </w:rPr>
-      </w:pPr>
-      <w:r>
-        <w:rPr>
-          <w:rFonts w:ascii="Calibri" w:eastAsia="Calibri" w:hAnsi="Calibri" w:cs="Calibri"/>
-          <w:b/>
-        </w:rPr>
-        <w:t>MPV</w:t>
-      </w:r>
-      <w:r>
-        <w:rPr>
-          <w:rFonts w:ascii="Calibri" w:eastAsia="Calibri" w:hAnsi="Calibri" w:cs="Calibri"/>
-        </w:rPr>
-        <w:t xml:space="preserve"> 18-Feb-2024 git build</w:t>
-      </w:r>
-    </w:p>
-    <w:p>
-      <w:pPr>
-        <w:widowControl w:val="0"/>
-        <w:numPr>
-          <w:ilvl w:val="0"/>
-          <w:numId w:val="1"/>
-        </w:numPr>
-        <w:spacing w:line="240" w:lineRule="auto"/>
-        <w:ind w:left="426" w:hanging="284"/>
-        <w:rPr>
-          <w:rFonts w:ascii="Calibri" w:eastAsia="Calibri" w:hAnsi="Calibri" w:cs="Calibri"/>
-        </w:rPr>
-      </w:pPr>
-      <w:r>
-        <w:rPr>
-          <w:rFonts w:ascii="Calibri" w:eastAsia="Calibri" w:hAnsi="Calibri" w:cs="Calibri"/>
-          <w:b/>
-        </w:rPr>
-        <w:t>Python</w:t>
-      </w:r>
-      <w:r>
-        <w:rPr>
-          <w:rFonts w:ascii="Calibri" w:eastAsia="Calibri" w:hAnsi="Calibri" w:cs="Calibri"/>
-        </w:rPr>
-        <w:t xml:space="preserve"> 3.12.2</w:t>
-      </w:r>
-      <w:r>
-        <w:rPr>
-          <w:rFonts w:ascii="Calibri" w:eastAsia="Calibri" w:hAnsi="Calibri" w:cs="Calibri"/>
-        </w:rPr>
-        <w:br/>
-        <w:t>Installer works with version spoof to Windows 8.1.</w:t>
-      </w:r>
-      <w:r>
-        <w:rPr>
-          <w:rFonts w:ascii="Calibri" w:eastAsia="Calibri" w:hAnsi="Calibri" w:cs="Calibri"/>
-        </w:rPr>
-        <w:br/>
-      </w:r>
-      <w:r>
-        <w:rPr>
-          <w:rFonts w:ascii="Calibri" w:eastAsia="Calibri" w:hAnsi="Calibri" w:cs="Calibri"/>
-        </w:rPr>
-        <w:br/>
-        <w:t>In order to ru</w:t>
-      </w:r>
-      <w:r>
-        <w:rPr>
-          <w:rFonts w:ascii="Calibri" w:eastAsia="Calibri" w:hAnsi="Calibri" w:cs="Calibri"/>
-        </w:rPr>
-        <w:t>n Python, you must enable VxKex for python.exe and pythonw.exe, which are located in the Python installation folder. The default installation folder is %LOCALAPPDATA%\Programs\Python. No version spoof is required.</w:t>
-      </w:r>
-      <w:r>
-        <w:rPr>
-          <w:rFonts w:ascii="Calibri" w:eastAsia="Calibri" w:hAnsi="Calibri" w:cs="Calibri"/>
-        </w:rPr>
-        <w:br/>
-      </w:r>
-      <w:r>
-        <w:rPr>
-          <w:rFonts w:ascii="Calibri" w:eastAsia="Calibri" w:hAnsi="Calibri" w:cs="Calibri"/>
-        </w:rPr>
-        <w:br/>
-        <w:t xml:space="preserve">In order to be able to uninstall Python, </w:t>
-      </w:r>
-      <w:r>
-        <w:rPr>
-          <w:rFonts w:ascii="Calibri" w:eastAsia="Calibri" w:hAnsi="Calibri" w:cs="Calibri"/>
-        </w:rPr>
-        <w:t>you need to enable VxKex and version spoof to Windows 8.1 for the uninstaller. The uninstaller is located at "%LOCALAPPDATA%\Package Cache" inside one of the folders. It is usually the only EXE file present.</w:t>
-      </w:r>
-      <w:r>
-        <w:rPr>
-          <w:rFonts w:ascii="Calibri" w:eastAsia="Calibri" w:hAnsi="Calibri" w:cs="Calibri"/>
-        </w:rPr>
-        <w:br/>
-      </w:r>
-      <w:r>
-        <w:rPr>
-          <w:rFonts w:ascii="Calibri" w:eastAsia="Calibri" w:hAnsi="Calibri" w:cs="Calibri"/>
-        </w:rPr>
-        <w:br/>
-        <w:t>Due to the issues with the uninstaller, it is h</w:t>
-      </w:r>
-      <w:r>
-        <w:rPr>
-          <w:rFonts w:ascii="Calibri" w:eastAsia="Calibri" w:hAnsi="Calibri" w:cs="Calibri"/>
-        </w:rPr>
-        <w:t>ighly recommended that you only use the portable version of Python unless you have a strong reason to use the installer.</w:t>
-      </w:r>
-    </w:p>
-    <w:p>
-      <w:pPr>
-        <w:widowControl w:val="0"/>
-        <w:numPr>
-          <w:ilvl w:val="0"/>
-          <w:numId w:val="1"/>
-        </w:numPr>
-        <w:spacing w:line="240" w:lineRule="auto"/>
-        <w:ind w:left="426" w:hanging="284"/>
-        <w:rPr>
-          <w:rFonts w:ascii="Calibri" w:eastAsia="Calibri" w:hAnsi="Calibri" w:cs="Calibri"/>
-        </w:rPr>
-      </w:pPr>
-      <w:r>
-        <w:rPr>
-          <w:rFonts w:ascii="Calibri" w:eastAsia="Calibri" w:hAnsi="Calibri" w:cs="Calibri"/>
-          <w:b/>
-        </w:rPr>
-        <w:t>qBittorrent</w:t>
-      </w:r>
-      <w:r>
-        <w:rPr>
-          <w:rFonts w:ascii="Calibri" w:eastAsia="Calibri" w:hAnsi="Calibri" w:cs="Calibri"/>
-        </w:rPr>
-        <w:t xml:space="preserve"> 4.6.3</w:t>
-      </w:r>
-    </w:p>
-    <w:p>
-      <w:pPr>
-        <w:widowControl w:val="0"/>
-        <w:numPr>
-          <w:ilvl w:val="0"/>
-          <w:numId w:val="1"/>
-        </w:numPr>
-        <w:spacing w:line="240" w:lineRule="auto"/>
-        <w:ind w:left="426" w:hanging="284"/>
-        <w:rPr>
-          <w:rFonts w:ascii="Calibri" w:eastAsia="Calibri" w:hAnsi="Calibri" w:cs="Calibri"/>
-        </w:rPr>
-      </w:pPr>
-      <w:r>
-        <w:rPr>
-          <w:rFonts w:ascii="Calibri" w:eastAsia="Calibri" w:hAnsi="Calibri" w:cs="Calibri"/>
-          <w:b/>
-        </w:rPr>
-        <w:t>QMMP</w:t>
-      </w:r>
-      <w:r>
-        <w:rPr>
-          <w:rFonts w:ascii="Calibri" w:eastAsia="Calibri" w:hAnsi="Calibri" w:cs="Calibri"/>
-        </w:rPr>
-        <w:t xml:space="preserve"> 2.1.5</w:t>
-      </w:r>
-      <w:r>
-        <w:rPr>
-          <w:rFonts w:ascii="Calibri" w:eastAsia="Calibri" w:hAnsi="Calibri" w:cs="Calibri"/>
-        </w:rPr>
-        <w:br/>
-        <w:t>Only portable version was tested. The installer probably works too.</w:t>
-      </w:r>
-    </w:p>
-    <w:p>
-      <w:pPr>
-        <w:widowControl w:val="0"/>
-        <w:numPr>
-          <w:ilvl w:val="0"/>
-          <w:numId w:val="1"/>
-        </w:numPr>
-        <w:spacing w:line="240" w:lineRule="auto"/>
-        <w:ind w:left="426" w:hanging="284"/>
-        <w:rPr>
-          <w:rFonts w:ascii="Calibri" w:eastAsia="Calibri" w:hAnsi="Calibri" w:cs="Calibri"/>
-        </w:rPr>
-      </w:pPr>
-      <w:r>
-        <w:rPr>
-          <w:rFonts w:ascii="Calibri" w:eastAsia="Calibri" w:hAnsi="Calibri" w:cs="Calibri"/>
-          <w:b/>
-        </w:rPr>
-        <w:t>Qt Creator</w:t>
-      </w:r>
-      <w:r>
-        <w:rPr>
-          <w:rFonts w:ascii="Calibri" w:eastAsia="Calibri" w:hAnsi="Calibri" w:cs="Calibri"/>
-        </w:rPr>
-        <w:t xml:space="preserve"> 12.0.2</w:t>
-      </w:r>
-    </w:p>
-    <w:p>
-      <w:pPr>
-        <w:widowControl w:val="0"/>
-        <w:numPr>
-          <w:ilvl w:val="0"/>
-          <w:numId w:val="1"/>
-        </w:numPr>
-        <w:spacing w:line="240" w:lineRule="auto"/>
-        <w:ind w:left="426" w:hanging="284"/>
-        <w:rPr>
-          <w:rFonts w:ascii="Calibri" w:eastAsia="Calibri" w:hAnsi="Calibri" w:cs="Calibri"/>
-        </w:rPr>
-      </w:pPr>
-      <w:r>
-        <w:rPr>
-          <w:rFonts w:ascii="Calibri" w:eastAsia="Calibri" w:hAnsi="Calibri" w:cs="Calibri"/>
-          <w:b/>
-        </w:rPr>
-        <w:lastRenderedPageBreak/>
-        <w:t>Rufus</w:t>
-      </w:r>
-      <w:r>
-        <w:rPr>
-          <w:rFonts w:ascii="Calibri" w:eastAsia="Calibri" w:hAnsi="Calibri" w:cs="Calibri"/>
-        </w:rPr>
-        <w:t xml:space="preserve"> 4.4.2103</w:t>
-      </w:r>
-      <w:r>
-        <w:rPr>
-          <w:rFonts w:ascii="Calibri" w:eastAsia="Calibri" w:hAnsi="Calibri" w:cs="Calibri"/>
-        </w:rPr>
-        <w:br/>
-        <w:t>Requires version spoof to Windows 10.</w:t>
+        <w:t>Dasel</w:t>
+      </w:r>
+      <w:r>
+        <w:rPr>
+          <w:rFonts w:ascii="Calibri" w:eastAsia="Calibri" w:hAnsi="Calibri" w:cs="Calibri"/>
+        </w:rPr>
+        <w:t xml:space="preserve"> 2.6.0</w:t>
+      </w:r>
+    </w:p>
+    <w:p>
+      <w:pPr>
+        <w:widowControl w:val="0"/>
+        <w:numPr>
+          <w:ilvl w:val="0"/>
+          <w:numId w:val="1"/>
+        </w:numPr>
+        <w:spacing w:line="240" w:lineRule="auto"/>
+        <w:ind w:left="426" w:hanging="284"/>
+        <w:rPr>
+          <w:rFonts w:ascii="Calibri" w:eastAsia="Calibri" w:hAnsi="Calibri" w:cs="Calibri"/>
+        </w:rPr>
+      </w:pPr>
+      <w:r>
+        <w:rPr>
+          <w:rFonts w:ascii="Calibri" w:eastAsia="Calibri" w:hAnsi="Calibri" w:cs="Calibri"/>
+          <w:b/>
+        </w:rPr>
+        <w:t>ElectronMail</w:t>
+      </w:r>
+      <w:r>
+        <w:rPr>
+          <w:rFonts w:ascii="Calibri" w:eastAsia="Calibri" w:hAnsi="Calibri" w:cs="Calibri"/>
+        </w:rPr>
+        <w:t xml:space="preserve"> 5.2.2</w:t>
+      </w:r>
+    </w:p>
+    <w:p>
+      <w:pPr>
+        <w:widowControl w:val="0"/>
+        <w:numPr>
+          <w:ilvl w:val="0"/>
+          <w:numId w:val="1"/>
+        </w:numPr>
+        <w:spacing w:line="240" w:lineRule="auto"/>
+        <w:ind w:left="426" w:hanging="284"/>
+        <w:rPr>
+          <w:rFonts w:ascii="Calibri" w:eastAsia="Calibri" w:hAnsi="Calibri" w:cs="Calibri"/>
+        </w:rPr>
+      </w:pPr>
+      <w:r>
+        <w:rPr>
+          <w:rFonts w:ascii="Calibri" w:eastAsia="Calibri" w:hAnsi="Calibri" w:cs="Calibri"/>
+          <w:b/>
+        </w:rPr>
+        <w:t>Firefox</w:t>
+      </w:r>
+      <w:r>
+        <w:rPr>
+          <w:rFonts w:ascii="Calibri" w:eastAsia="Calibri" w:hAnsi="Calibri" w:cs="Calibri"/>
+        </w:rPr>
+        <w:t xml:space="preserve"> 123.0.1</w:t>
+      </w:r>
+      <w:r>
+        <w:rPr>
+          <w:rFonts w:ascii="Calibri" w:eastAsia="Calibri" w:hAnsi="Calibri" w:cs="Calibri"/>
+        </w:rPr>
+        <w:br/>
+        <w:t>Just like with Chromium, Aero is not working in the title bar. This is a Firefox issue and cannot be fixed by VxKex.</w:t>
+      </w:r>
+      <w:r>
+        <w:rPr>
+          <w:rFonts w:ascii="Calibri" w:eastAsia="Calibri" w:hAnsi="Calibri" w:cs="Calibri"/>
+        </w:rPr>
+        <w:br/>
+      </w:r>
+      <w:r>
+        <w:rPr>
+          <w:rFonts w:ascii="Calibri" w:eastAsia="Calibri" w:hAnsi="Calibri" w:cs="Calibri"/>
+        </w:rPr>
+        <w:t xml:space="preserve">Errata: </w:t>
+      </w:r>
+      <w:r>
+        <w:rPr>
+          <w:rFonts w:ascii="Calibri" w:eastAsia="Calibri" w:hAnsi="Calibri" w:cs="Calibri"/>
+        </w:rPr>
+        <w:t>An error dialog may occur under some conditions after quitting the browser</w:t>
+      </w:r>
+      <w:r>
+        <w:rPr>
+          <w:rFonts w:ascii="Calibri" w:eastAsia="Calibri" w:hAnsi="Calibri" w:cs="Calibri"/>
+        </w:rPr>
+        <w:t>.</w:t>
       </w:r>
       <w:bookmarkStart w:id="0" w:name="_GoBack"/>
       <w:bookmarkEnd w:id="0"/>
@@ -575,39 +529,809 @@
           <w:rFonts w:ascii="Calibri" w:eastAsia="Calibri" w:hAnsi="Calibri" w:cs="Calibri"/>
           <w:b/>
         </w:rPr>
+        <w:t>GIMP</w:t>
+      </w:r>
+      <w:r>
+        <w:rPr>
+          <w:rFonts w:ascii="Calibri" w:eastAsia="Calibri" w:hAnsi="Calibri" w:cs="Calibri"/>
+        </w:rPr>
+        <w:t xml:space="preserve"> 2.99.18</w:t>
+      </w:r>
+      <w:r>
+        <w:rPr>
+          <w:rFonts w:ascii="Calibri" w:eastAsia="Calibri" w:hAnsi="Calibri" w:cs="Calibri"/>
+        </w:rPr>
+        <w:br/>
+        <w:t>Installer requires version spoof to Windows 10.</w:t>
+      </w:r>
+      <w:r>
+        <w:rPr>
+          <w:rFonts w:ascii="Calibri" w:eastAsia="Calibri" w:hAnsi="Calibri" w:cs="Calibri"/>
+        </w:rPr>
+        <w:br/>
+        <w:t>Main Gimp EXE requires VxKex enabled to avoid error messages and broken Python features.</w:t>
+      </w:r>
+      <w:r>
+        <w:rPr>
+          <w:rFonts w:ascii="Calibri" w:eastAsia="Calibri" w:hAnsi="Calibri" w:cs="Calibri"/>
+        </w:rPr>
+        <w:br/>
+      </w:r>
+      <w:r>
+        <w:rPr>
+          <w:rFonts w:ascii="Calibri" w:eastAsia="Calibri" w:hAnsi="Calibri" w:cs="Calibri"/>
+        </w:rPr>
+        <w:t>You</w:t>
+      </w:r>
+      <w:r>
+        <w:rPr>
+          <w:rFonts w:ascii="Calibri" w:eastAsia="Calibri" w:hAnsi="Calibri" w:cs="Calibri"/>
+        </w:rPr>
+        <w:t xml:space="preserve"> might see some </w:t>
+      </w:r>
+      <w:r>
+        <w:rPr>
+          <w:rFonts w:ascii="Calibri" w:eastAsia="Calibri" w:hAnsi="Calibri" w:cs="Calibri"/>
+        </w:rPr>
+        <w:t xml:space="preserve">Python-related </w:t>
+      </w:r>
+      <w:r>
+        <w:rPr>
+          <w:rFonts w:ascii="Calibri" w:eastAsia="Calibri" w:hAnsi="Calibri" w:cs="Calibri"/>
+        </w:rPr>
+        <w:t>error messages in the console. These are network related and do not represent a real issue.</w:t>
+      </w:r>
+    </w:p>
+    <w:p>
+      <w:pPr>
+        <w:widowControl w:val="0"/>
+        <w:numPr>
+          <w:ilvl w:val="0"/>
+          <w:numId w:val="1"/>
+        </w:numPr>
+        <w:spacing w:line="240" w:lineRule="auto"/>
+        <w:ind w:left="426" w:hanging="284"/>
+        <w:rPr>
+          <w:rFonts w:ascii="Calibri" w:eastAsia="Calibri" w:hAnsi="Calibri" w:cs="Calibri"/>
+        </w:rPr>
+      </w:pPr>
+      <w:r>
+        <w:rPr>
+          <w:rFonts w:ascii="Calibri" w:eastAsia="Calibri" w:hAnsi="Calibri" w:cs="Calibri"/>
+          <w:b/>
+        </w:rPr>
+        <w:t>GitHub Desktop</w:t>
+      </w:r>
+      <w:r>
+        <w:rPr>
+          <w:rFonts w:ascii="Calibri" w:eastAsia="Calibri" w:hAnsi="Calibri" w:cs="Calibri"/>
+        </w:rPr>
+        <w:t xml:space="preserve"> 3.3.11</w:t>
+      </w:r>
+      <w:r>
+        <w:rPr>
+          <w:rFonts w:ascii="Calibri" w:eastAsia="Calibri" w:hAnsi="Calibri" w:cs="Calibri"/>
+        </w:rPr>
+        <w:br/>
+        <w:t>Enable VxKex for the installer before installing. No version spoof needed.</w:t>
+      </w:r>
+      <w:r>
+        <w:rPr>
+          <w:rFonts w:ascii="Calibri" w:eastAsia="Calibri" w:hAnsi="Calibri" w:cs="Calibri"/>
+        </w:rPr>
+        <w:br/>
+        <w:t>Enable VxKex for the app after installing as well (%LocalAppData%\GitHubDesktop\GitHubDesktop.exe).</w:t>
+      </w:r>
+    </w:p>
+    <w:p>
+      <w:pPr>
+        <w:widowControl w:val="0"/>
+        <w:numPr>
+          <w:ilvl w:val="0"/>
+          <w:numId w:val="1"/>
+        </w:numPr>
+        <w:spacing w:line="240" w:lineRule="auto"/>
+        <w:ind w:left="426" w:hanging="284"/>
+        <w:rPr>
+          <w:rFonts w:ascii="Calibri" w:eastAsia="Calibri" w:hAnsi="Calibri" w:cs="Calibri"/>
+        </w:rPr>
+      </w:pPr>
+      <w:r>
+        <w:rPr>
+          <w:rFonts w:ascii="Calibri" w:eastAsia="Calibri" w:hAnsi="Calibri" w:cs="Calibri"/>
+          <w:b/>
+        </w:rPr>
+        <w:t>HandBrake</w:t>
+      </w:r>
+      <w:r>
+        <w:rPr>
+          <w:rFonts w:ascii="Calibri" w:eastAsia="Calibri" w:hAnsi="Calibri" w:cs="Calibri"/>
+        </w:rPr>
+        <w:t xml:space="preserve"> 1.7.3</w:t>
+      </w:r>
+      <w:r>
+        <w:rPr>
+          <w:rFonts w:ascii="Calibri" w:eastAsia="Calibri" w:hAnsi="Calibri" w:cs="Calibri"/>
+        </w:rPr>
+        <w:br/>
+        <w:t>Requires version spoof to Windows 10.</w:t>
+      </w:r>
+      <w:r>
+        <w:rPr>
+          <w:rFonts w:ascii="Calibri" w:eastAsia="Calibri" w:hAnsi="Calibri" w:cs="Calibri"/>
+        </w:rPr>
+        <w:br/>
+        <w:t>.NET desktop runtime 6.0.x is required. Will crash without. If it crashes at startup please ensure the .NET runtime is installed.</w:t>
+      </w:r>
+      <w:r>
+        <w:rPr>
+          <w:rFonts w:ascii="Calibri" w:eastAsia="Calibri" w:hAnsi="Calibri" w:cs="Calibri"/>
+        </w:rPr>
+        <w:br/>
+      </w:r>
+      <w:r>
+        <w:rPr>
+          <w:rFonts w:ascii="Calibri" w:eastAsia="Calibri" w:hAnsi="Calibri" w:cs="Calibri"/>
+        </w:rPr>
+        <w:br/>
+        <w:t xml:space="preserve">After opening HandBrake, go to Tools-&gt;Preferences-&gt;Advanced and make sure the "Run each queued job in a separate worker process" checkbox is NOT CHECKED. This feature doesn't work but luckily it isn't very </w:t>
+      </w:r>
+      <w:r>
+        <w:rPr>
+          <w:rFonts w:ascii="Calibri" w:eastAsia="Calibri" w:hAnsi="Calibri" w:cs="Calibri"/>
+        </w:rPr>
+        <w:lastRenderedPageBreak/>
+        <w:t>important.</w:t>
+      </w:r>
+    </w:p>
+    <w:p>
+      <w:pPr>
+        <w:widowControl w:val="0"/>
+        <w:numPr>
+          <w:ilvl w:val="0"/>
+          <w:numId w:val="1"/>
+        </w:numPr>
+        <w:spacing w:line="240" w:lineRule="auto"/>
+        <w:ind w:left="426" w:hanging="284"/>
+        <w:rPr>
+          <w:rFonts w:ascii="Calibri" w:eastAsia="Calibri" w:hAnsi="Calibri" w:cs="Calibri"/>
+        </w:rPr>
+      </w:pPr>
+      <w:r>
+        <w:rPr>
+          <w:rFonts w:ascii="Calibri" w:eastAsia="Calibri" w:hAnsi="Calibri" w:cs="Calibri"/>
+          <w:b/>
+        </w:rPr>
+        <w:t>Kodi</w:t>
+      </w:r>
+      <w:r>
+        <w:rPr>
+          <w:rFonts w:ascii="Calibri" w:eastAsia="Calibri" w:hAnsi="Calibri" w:cs="Calibri"/>
+        </w:rPr>
+        <w:t xml:space="preserve"> 21.0 beta2</w:t>
+      </w:r>
+      <w:r>
+        <w:rPr>
+          <w:rFonts w:ascii="Calibri" w:eastAsia="Calibri" w:hAnsi="Calibri" w:cs="Calibri"/>
+        </w:rPr>
+        <w:br/>
+        <w:t>Installer requires version spoof to 8.1, works afterwards without VxKex.</w:t>
+      </w:r>
+    </w:p>
+    <w:p>
+      <w:pPr>
+        <w:widowControl w:val="0"/>
+        <w:numPr>
+          <w:ilvl w:val="0"/>
+          <w:numId w:val="1"/>
+        </w:numPr>
+        <w:spacing w:line="240" w:lineRule="auto"/>
+        <w:ind w:left="426" w:hanging="284"/>
+        <w:rPr>
+          <w:rFonts w:ascii="Calibri" w:eastAsia="Calibri" w:hAnsi="Calibri" w:cs="Calibri"/>
+        </w:rPr>
+      </w:pPr>
+      <w:r>
+        <w:rPr>
+          <w:rFonts w:ascii="Calibri" w:eastAsia="Calibri" w:hAnsi="Calibri" w:cs="Calibri"/>
+          <w:b/>
+        </w:rPr>
+        <w:t>MKVToolNix</w:t>
+      </w:r>
+      <w:r>
+        <w:rPr>
+          <w:rFonts w:ascii="Calibri" w:eastAsia="Calibri" w:hAnsi="Calibri" w:cs="Calibri"/>
+        </w:rPr>
+        <w:t xml:space="preserve"> v82.0</w:t>
+      </w:r>
+    </w:p>
+    <w:p>
+      <w:pPr>
+        <w:widowControl w:val="0"/>
+        <w:numPr>
+          <w:ilvl w:val="0"/>
+          <w:numId w:val="1"/>
+        </w:numPr>
+        <w:spacing w:line="240" w:lineRule="auto"/>
+        <w:ind w:left="426" w:hanging="284"/>
+        <w:rPr>
+          <w:rFonts w:ascii="Calibri" w:eastAsia="Calibri" w:hAnsi="Calibri" w:cs="Calibri"/>
+        </w:rPr>
+      </w:pPr>
+      <w:r>
+        <w:rPr>
+          <w:rFonts w:ascii="Calibri" w:eastAsia="Calibri" w:hAnsi="Calibri" w:cs="Calibri"/>
+          <w:b/>
+        </w:rPr>
+        <w:t>MongoDB</w:t>
+      </w:r>
+      <w:r>
+        <w:rPr>
+          <w:rFonts w:ascii="Calibri" w:eastAsia="Calibri" w:hAnsi="Calibri" w:cs="Calibri"/>
+        </w:rPr>
+        <w:t xml:space="preserve"> 7.0.5.0</w:t>
+      </w:r>
+    </w:p>
+    <w:p>
+      <w:pPr>
+        <w:widowControl w:val="0"/>
+        <w:numPr>
+          <w:ilvl w:val="0"/>
+          <w:numId w:val="1"/>
+        </w:numPr>
+        <w:spacing w:line="240" w:lineRule="auto"/>
+        <w:ind w:left="426" w:hanging="284"/>
+        <w:rPr>
+          <w:rFonts w:ascii="Calibri" w:eastAsia="Calibri" w:hAnsi="Calibri" w:cs="Calibri"/>
+        </w:rPr>
+      </w:pPr>
+      <w:r>
+        <w:rPr>
+          <w:rFonts w:ascii="Calibri" w:eastAsia="Calibri" w:hAnsi="Calibri" w:cs="Calibri"/>
+          <w:b/>
+        </w:rPr>
+        <w:t>MPC-Qt</w:t>
+      </w:r>
+      <w:r>
+        <w:rPr>
+          <w:rFonts w:ascii="Calibri" w:eastAsia="Calibri" w:hAnsi="Calibri" w:cs="Calibri"/>
+        </w:rPr>
+        <w:t xml:space="preserve"> 23.12.0.0</w:t>
+      </w:r>
+    </w:p>
+    <w:p>
+      <w:pPr>
+        <w:widowControl w:val="0"/>
+        <w:numPr>
+          <w:ilvl w:val="0"/>
+          <w:numId w:val="1"/>
+        </w:numPr>
+        <w:spacing w:line="240" w:lineRule="auto"/>
+        <w:ind w:left="426" w:hanging="284"/>
+        <w:rPr>
+          <w:rFonts w:ascii="Calibri" w:eastAsia="Calibri" w:hAnsi="Calibri" w:cs="Calibri"/>
+        </w:rPr>
+      </w:pPr>
+      <w:r>
+        <w:rPr>
+          <w:rFonts w:ascii="Calibri" w:eastAsia="Calibri" w:hAnsi="Calibri" w:cs="Calibri"/>
+          <w:b/>
+        </w:rPr>
+        <w:t>MPV</w:t>
+      </w:r>
+      <w:r>
+        <w:rPr>
+          <w:rFonts w:ascii="Calibri" w:eastAsia="Calibri" w:hAnsi="Calibri" w:cs="Calibri"/>
+        </w:rPr>
+        <w:t xml:space="preserve"> 18-Feb-2024 git build</w:t>
+      </w:r>
+    </w:p>
+    <w:p>
+      <w:pPr>
+        <w:widowControl w:val="0"/>
+        <w:numPr>
+          <w:ilvl w:val="0"/>
+          <w:numId w:val="1"/>
+        </w:numPr>
+        <w:spacing w:line="240" w:lineRule="auto"/>
+        <w:ind w:left="426" w:hanging="284"/>
+        <w:rPr>
+          <w:rFonts w:ascii="Calibri" w:eastAsia="Calibri" w:hAnsi="Calibri" w:cs="Calibri"/>
+        </w:rPr>
+      </w:pPr>
+      <w:r>
+        <w:rPr>
+          <w:rFonts w:ascii="Calibri" w:eastAsia="Calibri" w:hAnsi="Calibri" w:cs="Calibri"/>
+          <w:b/>
+        </w:rPr>
+        <w:t xml:space="preserve">MPV.NET </w:t>
+      </w:r>
+      <w:r>
+        <w:rPr>
+          <w:rFonts w:ascii="Calibri" w:eastAsia="Calibri" w:hAnsi="Calibri" w:cs="Calibri"/>
+        </w:rPr>
+        <w:t>7.1.1.0</w:t>
+      </w:r>
+      <w:r>
+        <w:rPr>
+          <w:rFonts w:ascii="Calibri" w:eastAsia="Calibri" w:hAnsi="Calibri" w:cs="Calibri"/>
+        </w:rPr>
+        <w:br/>
+        <w:t>.NET desktop runtime 6.0.x is required.</w:t>
+      </w:r>
+    </w:p>
+    <w:p>
+      <w:pPr>
+        <w:widowControl w:val="0"/>
+        <w:numPr>
+          <w:ilvl w:val="0"/>
+          <w:numId w:val="1"/>
+        </w:numPr>
+        <w:spacing w:line="240" w:lineRule="auto"/>
+        <w:ind w:left="426" w:hanging="284"/>
+        <w:rPr>
+          <w:rFonts w:ascii="Calibri" w:eastAsia="Calibri" w:hAnsi="Calibri" w:cs="Calibri"/>
+        </w:rPr>
+      </w:pPr>
+      <w:r>
+        <w:rPr>
+          <w:rFonts w:ascii="Calibri" w:eastAsia="Calibri" w:hAnsi="Calibri" w:cs="Calibri"/>
+          <w:b/>
+        </w:rPr>
+        <w:t>Opera</w:t>
+      </w:r>
+      <w:r>
+        <w:rPr>
+          <w:rFonts w:ascii="Calibri" w:eastAsia="Calibri" w:hAnsi="Calibri" w:cs="Calibri"/>
+        </w:rPr>
+        <w:t xml:space="preserve"> 108.0.5067.24</w:t>
+      </w:r>
+      <w:r>
+        <w:rPr>
+          <w:rFonts w:ascii="Calibri" w:eastAsia="Calibri" w:hAnsi="Calibri" w:cs="Calibri"/>
+        </w:rPr>
+        <w:br/>
+        <w:t>Installer requires version spoof to Windows 10.</w:t>
+      </w:r>
+      <w:r>
+        <w:rPr>
+          <w:rFonts w:ascii="Calibri" w:eastAsia="Calibri" w:hAnsi="Calibri" w:cs="Calibri"/>
+        </w:rPr>
+        <w:br/>
+        <w:t>Opera EXE requires VxKex enabled, but no version spoof is needed.</w:t>
+      </w:r>
+    </w:p>
+    <w:p>
+      <w:pPr>
+        <w:widowControl w:val="0"/>
+        <w:numPr>
+          <w:ilvl w:val="0"/>
+          <w:numId w:val="1"/>
+        </w:numPr>
+        <w:spacing w:line="240" w:lineRule="auto"/>
+        <w:ind w:left="426" w:hanging="284"/>
+        <w:rPr>
+          <w:rFonts w:ascii="Calibri" w:eastAsia="Calibri" w:hAnsi="Calibri" w:cs="Calibri"/>
+        </w:rPr>
+      </w:pPr>
+      <w:r>
+        <w:rPr>
+          <w:rFonts w:ascii="Calibri" w:eastAsia="Calibri" w:hAnsi="Calibri" w:cs="Calibri"/>
+          <w:b/>
+        </w:rPr>
+        <w:t>osu!(lazer)</w:t>
+      </w:r>
+      <w:r>
+        <w:rPr>
+          <w:rFonts w:ascii="Calibri" w:eastAsia="Calibri" w:hAnsi="Calibri" w:cs="Calibri"/>
+        </w:rPr>
+        <w:t xml:space="preserve"> 2024.302.1.0</w:t>
+      </w:r>
+      <w:r>
+        <w:rPr>
+          <w:rFonts w:ascii="Calibri" w:eastAsia="Calibri" w:hAnsi="Calibri" w:cs="Calibri"/>
+        </w:rPr>
+        <w:br/>
+        <w:t>Requires version spoof to Windows 8.1.</w:t>
+      </w:r>
+      <w:r>
+        <w:rPr>
+          <w:rFonts w:ascii="Calibri" w:eastAsia="Calibri" w:hAnsi="Calibri" w:cs="Calibri"/>
+        </w:rPr>
+        <w:br/>
+        <w:t>Errata: An error dialog may appear. It is harmless and may be dismissed.</w:t>
+      </w:r>
+    </w:p>
+    <w:p>
+      <w:pPr>
+        <w:widowControl w:val="0"/>
+        <w:numPr>
+          <w:ilvl w:val="0"/>
+          <w:numId w:val="1"/>
+        </w:numPr>
+        <w:spacing w:line="240" w:lineRule="auto"/>
+        <w:ind w:left="426" w:hanging="284"/>
+        <w:rPr>
+          <w:rFonts w:ascii="Calibri" w:eastAsia="Calibri" w:hAnsi="Calibri" w:cs="Calibri"/>
+        </w:rPr>
+      </w:pPr>
+      <w:r>
+        <w:rPr>
+          <w:rFonts w:ascii="Calibri" w:eastAsia="Calibri" w:hAnsi="Calibri" w:cs="Calibri"/>
+          <w:b/>
+        </w:rPr>
+        <w:t>Python</w:t>
+      </w:r>
+      <w:r>
+        <w:rPr>
+          <w:rFonts w:ascii="Calibri" w:eastAsia="Calibri" w:hAnsi="Calibri" w:cs="Calibri"/>
+        </w:rPr>
+        <w:t xml:space="preserve"> 3.12.2</w:t>
+      </w:r>
+      <w:r>
+        <w:rPr>
+          <w:rFonts w:ascii="Calibri" w:eastAsia="Calibri" w:hAnsi="Calibri" w:cs="Calibri"/>
+        </w:rPr>
+        <w:br/>
+        <w:t>Installer works with version spoof to Windows 8.1.</w:t>
+      </w:r>
+      <w:r>
+        <w:rPr>
+          <w:rFonts w:ascii="Calibri" w:eastAsia="Calibri" w:hAnsi="Calibri" w:cs="Calibri"/>
+        </w:rPr>
+        <w:br/>
+      </w:r>
+      <w:r>
+        <w:rPr>
+          <w:rFonts w:ascii="Calibri" w:eastAsia="Calibri" w:hAnsi="Calibri" w:cs="Calibri"/>
+        </w:rPr>
+        <w:br/>
+        <w:t>In order to run Python, you must enable VxKex for python.exe and pythonw.exe, which are located in the Python installation folder. The default installation folder is %LOCALAPPDATA%\Programs\Python. No version spoof is required.</w:t>
+      </w:r>
+      <w:r>
+        <w:rPr>
+          <w:rFonts w:ascii="Calibri" w:eastAsia="Calibri" w:hAnsi="Calibri" w:cs="Calibri"/>
+        </w:rPr>
+        <w:br/>
+      </w:r>
+      <w:r>
+        <w:rPr>
+          <w:rFonts w:ascii="Calibri" w:eastAsia="Calibri" w:hAnsi="Calibri" w:cs="Calibri"/>
+        </w:rPr>
+        <w:br/>
+        <w:t>In order to be able to uninstall Python, you need to enable VxKex and version spoof to Windows 8.1 for the uninstaller. The uninstaller is located at "%LOCALAPPDATA%\Package Cache" inside one of the folders. It is usually the only EXE file present.</w:t>
+      </w:r>
+      <w:r>
+        <w:rPr>
+          <w:rFonts w:ascii="Calibri" w:eastAsia="Calibri" w:hAnsi="Calibri" w:cs="Calibri"/>
+        </w:rPr>
+        <w:br/>
+      </w:r>
+      <w:r>
+        <w:rPr>
+          <w:rFonts w:ascii="Calibri" w:eastAsia="Calibri" w:hAnsi="Calibri" w:cs="Calibri"/>
+        </w:rPr>
+        <w:br/>
+        <w:t>Due to the issues with the uninstaller, it is highly recommended that you only use the portable version of Python unless you have a strong reason to use the installer.</w:t>
+      </w:r>
+    </w:p>
+    <w:p>
+      <w:pPr>
+        <w:widowControl w:val="0"/>
+        <w:numPr>
+          <w:ilvl w:val="0"/>
+          <w:numId w:val="1"/>
+        </w:numPr>
+        <w:spacing w:line="240" w:lineRule="auto"/>
+        <w:ind w:left="426" w:hanging="284"/>
+        <w:rPr>
+          <w:rFonts w:ascii="Calibri" w:eastAsia="Calibri" w:hAnsi="Calibri" w:cs="Calibri"/>
+        </w:rPr>
+      </w:pPr>
+      <w:r>
+        <w:rPr>
+          <w:rFonts w:ascii="Calibri" w:eastAsia="Calibri" w:hAnsi="Calibri" w:cs="Calibri"/>
+          <w:b/>
+        </w:rPr>
+        <w:t>qBittorrent</w:t>
+      </w:r>
+      <w:r>
+        <w:rPr>
+          <w:rFonts w:ascii="Calibri" w:eastAsia="Calibri" w:hAnsi="Calibri" w:cs="Calibri"/>
+        </w:rPr>
+        <w:t xml:space="preserve"> 4.6.3</w:t>
+      </w:r>
+    </w:p>
+    <w:p>
+      <w:pPr>
+        <w:widowControl w:val="0"/>
+        <w:numPr>
+          <w:ilvl w:val="0"/>
+          <w:numId w:val="1"/>
+        </w:numPr>
+        <w:spacing w:line="240" w:lineRule="auto"/>
+        <w:ind w:left="426" w:hanging="284"/>
+        <w:rPr>
+          <w:rFonts w:ascii="Calibri" w:eastAsia="Calibri" w:hAnsi="Calibri" w:cs="Calibri"/>
+        </w:rPr>
+      </w:pPr>
+      <w:r>
+        <w:rPr>
+          <w:rFonts w:ascii="Calibri" w:eastAsia="Calibri" w:hAnsi="Calibri" w:cs="Calibri"/>
+          <w:b/>
+        </w:rPr>
+        <w:t>QMMP</w:t>
+      </w:r>
+      <w:r>
+        <w:rPr>
+          <w:rFonts w:ascii="Calibri" w:eastAsia="Calibri" w:hAnsi="Calibri" w:cs="Calibri"/>
+        </w:rPr>
+        <w:t xml:space="preserve"> 2.1.5</w:t>
+      </w:r>
+      <w:r>
+        <w:rPr>
+          <w:rFonts w:ascii="Calibri" w:eastAsia="Calibri" w:hAnsi="Calibri" w:cs="Calibri"/>
+        </w:rPr>
+        <w:br/>
+        <w:t>Only portable version was tested. The installer probably works too.</w:t>
+      </w:r>
+    </w:p>
+    <w:p>
+      <w:pPr>
+        <w:widowControl w:val="0"/>
+        <w:numPr>
+          <w:ilvl w:val="0"/>
+          <w:numId w:val="1"/>
+        </w:numPr>
+        <w:spacing w:line="240" w:lineRule="auto"/>
+        <w:ind w:left="426" w:hanging="284"/>
+        <w:rPr>
+          <w:rFonts w:ascii="Calibri" w:eastAsia="Calibri" w:hAnsi="Calibri" w:cs="Calibri"/>
+        </w:rPr>
+      </w:pPr>
+      <w:r>
+        <w:rPr>
+          <w:rFonts w:ascii="Calibri" w:eastAsia="Calibri" w:hAnsi="Calibri" w:cs="Calibri"/>
+          <w:b/>
+        </w:rPr>
+        <w:t>Qt Creator</w:t>
+      </w:r>
+      <w:r>
+        <w:rPr>
+          <w:rFonts w:ascii="Calibri" w:eastAsia="Calibri" w:hAnsi="Calibri" w:cs="Calibri"/>
+        </w:rPr>
+        <w:t xml:space="preserve"> 12.0.2</w:t>
+      </w:r>
+    </w:p>
+    <w:p>
+      <w:pPr>
+        <w:widowControl w:val="0"/>
+        <w:numPr>
+          <w:ilvl w:val="0"/>
+          <w:numId w:val="1"/>
+        </w:numPr>
+        <w:spacing w:line="240" w:lineRule="auto"/>
+        <w:ind w:left="426" w:hanging="284"/>
+        <w:rPr>
+          <w:rFonts w:ascii="Calibri" w:eastAsia="Calibri" w:hAnsi="Calibri" w:cs="Calibri"/>
+        </w:rPr>
+      </w:pPr>
+      <w:r>
+        <w:rPr>
+          <w:rFonts w:ascii="Calibri" w:eastAsia="Calibri" w:hAnsi="Calibri" w:cs="Calibri"/>
+          <w:b/>
+        </w:rPr>
+        <w:t xml:space="preserve">RedNotebook </w:t>
+      </w:r>
+      <w:r>
+        <w:rPr>
+          <w:rFonts w:ascii="Calibri" w:eastAsia="Calibri" w:hAnsi="Calibri" w:cs="Calibri"/>
+        </w:rPr>
+        <w:t>2.32</w:t>
+      </w:r>
+    </w:p>
+    <w:p>
+      <w:pPr>
+        <w:widowControl w:val="0"/>
+        <w:numPr>
+          <w:ilvl w:val="0"/>
+          <w:numId w:val="1"/>
+        </w:numPr>
+        <w:spacing w:line="240" w:lineRule="auto"/>
+        <w:ind w:left="426" w:hanging="284"/>
+        <w:rPr>
+          <w:rFonts w:ascii="Calibri" w:eastAsia="Calibri" w:hAnsi="Calibri" w:cs="Calibri"/>
+        </w:rPr>
+      </w:pPr>
+      <w:r>
+        <w:rPr>
+          <w:rFonts w:ascii="Calibri" w:eastAsia="Calibri" w:hAnsi="Calibri" w:cs="Calibri"/>
+          <w:b/>
+        </w:rPr>
+        <w:t>Rufus</w:t>
+      </w:r>
+      <w:r>
+        <w:rPr>
+          <w:rFonts w:ascii="Calibri" w:eastAsia="Calibri" w:hAnsi="Calibri" w:cs="Calibri"/>
+        </w:rPr>
+        <w:t xml:space="preserve"> 4.4.2103</w:t>
+      </w:r>
+      <w:r>
+        <w:rPr>
+          <w:rFonts w:ascii="Calibri" w:eastAsia="Calibri" w:hAnsi="Calibri" w:cs="Calibri"/>
+        </w:rPr>
+        <w:br/>
+        <w:t>Requires version spoof to Windows 10.</w:t>
+      </w:r>
+    </w:p>
+    <w:p>
+      <w:pPr>
+        <w:widowControl w:val="0"/>
+        <w:numPr>
+          <w:ilvl w:val="0"/>
+          <w:numId w:val="1"/>
+        </w:numPr>
+        <w:spacing w:line="240" w:lineRule="auto"/>
+        <w:ind w:left="426" w:hanging="284"/>
+        <w:rPr>
+          <w:rFonts w:ascii="Calibri" w:eastAsia="Calibri" w:hAnsi="Calibri" w:cs="Calibri"/>
+        </w:rPr>
+      </w:pPr>
+      <w:r>
+        <w:rPr>
+          <w:rFonts w:ascii="Calibri" w:eastAsia="Calibri" w:hAnsi="Calibri" w:cs="Calibri"/>
+          <w:b/>
+        </w:rPr>
         <w:t>SBCL</w:t>
       </w:r>
       <w:r>
         <w:rPr>
           <w:rFonts w:ascii="Calibri" w:eastAsia="Calibri" w:hAnsi="Calibri" w:cs="Calibri"/>
         </w:rPr>
-        <w:t xml:space="preserve"> </w:t>
-      </w:r>
-      <w:r>
-        <w:rPr>
-          <w:rFonts w:ascii="Calibri" w:eastAsia="Calibri" w:hAnsi="Calibri" w:cs="Calibri"/>
-        </w:rPr>
-        <w:t>(Steel Bank Common Lisp) 2.3.2</w:t>
-      </w:r>
-    </w:p>
-    <w:p>
-      <w:pPr>
-        <w:widowControl w:val="0"/>
-        <w:numPr>
-          <w:ilvl w:val="0"/>
-          <w:numId w:val="1"/>
-        </w:numPr>
-        <w:spacing w:line="240" w:lineRule="auto"/>
-        <w:ind w:left="426" w:hanging="284"/>
-        <w:rPr>
-          <w:rFonts w:ascii="Calibri" w:eastAsia="Calibri" w:hAnsi="Calibri" w:cs="Calibri"/>
-        </w:rPr>
-      </w:pPr>
-      <w:r>
-        <w:rPr>
-          <w:rFonts w:ascii="Calibri" w:eastAsia="Calibri" w:hAnsi="Calibri" w:cs="Calibri"/>
-          <w:b/>
-        </w:rPr>
+        <w:t xml:space="preserve"> (Steel Bank Common Lisp) 2.3.2</w:t>
+      </w:r>
+    </w:p>
+    <w:p>
+      <w:pPr>
+        <w:widowControl w:val="0"/>
+        <w:numPr>
+          <w:ilvl w:val="0"/>
+          <w:numId w:val="1"/>
+        </w:numPr>
+        <w:spacing w:line="240" w:lineRule="auto"/>
+        <w:ind w:left="426" w:hanging="284"/>
+        <w:rPr>
+          <w:rFonts w:ascii="Calibri" w:eastAsia="Calibri" w:hAnsi="Calibri" w:cs="Calibri"/>
+        </w:rPr>
+      </w:pPr>
+      <w:r>
+        <w:rPr>
+          <w:rFonts w:ascii="Calibri" w:eastAsia="Calibri" w:hAnsi="Calibri" w:cs="Calibri"/>
+          <w:b/>
+        </w:rPr>
+        <w:t>Spotify</w:t>
+      </w:r>
+      <w:r>
+        <w:rPr>
+          <w:rFonts w:ascii="Calibri" w:eastAsia="Calibri" w:hAnsi="Calibri" w:cs="Calibri"/>
+        </w:rPr>
+        <w:t xml:space="preserve"> 1.2.32.997.g4c6498b6</w:t>
+      </w:r>
+      <w:r>
+        <w:rPr>
+          <w:rFonts w:ascii="Calibri" w:eastAsia="Calibri" w:hAnsi="Calibri" w:cs="Calibri"/>
+        </w:rPr>
+        <w:br/>
+        <w:t>Installer requires version spoof to Windows 10.</w:t>
+      </w:r>
+      <w:r>
+        <w:rPr>
+          <w:rFonts w:ascii="Calibri" w:eastAsia="Calibri" w:hAnsi="Calibri" w:cs="Calibri"/>
+        </w:rPr>
+        <w:br/>
+        <w:t>After installation, enable VxKex for Spotify.exe in %AppData%\Spotify. No version spoof is required.</w:t>
+      </w:r>
+    </w:p>
+    <w:p>
+      <w:pPr>
+        <w:widowControl w:val="0"/>
+        <w:numPr>
+          <w:ilvl w:val="0"/>
+          <w:numId w:val="1"/>
+        </w:numPr>
+        <w:spacing w:line="240" w:lineRule="auto"/>
+        <w:ind w:left="426" w:hanging="284"/>
+        <w:rPr>
+          <w:rFonts w:ascii="Calibri" w:eastAsia="Calibri" w:hAnsi="Calibri" w:cs="Calibri"/>
+        </w:rPr>
+      </w:pPr>
+      <w:r>
+        <w:rPr>
+          <w:rFonts w:ascii="Calibri" w:eastAsia="Calibri" w:hAnsi="Calibri" w:cs="Calibri"/>
+          <w:b/>
+        </w:rPr>
+        <w:t>StaxRip</w:t>
+      </w:r>
+      <w:r>
+        <w:rPr>
+          <w:rFonts w:ascii="Calibri" w:eastAsia="Calibri" w:hAnsi="Calibri" w:cs="Calibri"/>
+        </w:rPr>
+        <w:t xml:space="preserve"> 2.36</w:t>
+      </w:r>
+      <w:r>
+        <w:rPr>
+          <w:rFonts w:ascii="Calibri" w:eastAsia="Calibri" w:hAnsi="Calibri" w:cs="Calibri"/>
+        </w:rPr>
+        <w:br/>
+        <w:t xml:space="preserve">The app itself </w:t>
+      </w:r>
+      <w:r>
+        <w:rPr>
+          <w:rFonts w:ascii="Calibri" w:eastAsia="Calibri" w:hAnsi="Calibri" w:cs="Calibri"/>
+        </w:rPr>
+        <w:t>opens</w:t>
+      </w:r>
+      <w:r>
+        <w:rPr>
+          <w:rFonts w:ascii="Calibri" w:eastAsia="Calibri" w:hAnsi="Calibri" w:cs="Calibri"/>
+        </w:rPr>
+        <w:t xml:space="preserve"> without VxKex but the </w:t>
+      </w:r>
+      <w:r>
+        <w:rPr>
+          <w:rFonts w:ascii="Calibri" w:eastAsia="Calibri" w:hAnsi="Calibri" w:cs="Calibri"/>
+        </w:rPr>
+        <w:t>bundled applications</w:t>
+      </w:r>
+      <w:r>
+        <w:rPr>
+          <w:rFonts w:ascii="Calibri" w:eastAsia="Calibri" w:hAnsi="Calibri" w:cs="Calibri"/>
+        </w:rPr>
+        <w:t xml:space="preserve"> which it uses</w:t>
+      </w:r>
+      <w:r>
+        <w:rPr>
+          <w:rFonts w:ascii="Calibri" w:eastAsia="Calibri" w:hAnsi="Calibri" w:cs="Calibri"/>
+        </w:rPr>
+        <w:t xml:space="preserve"> (Python and MKVToolNix) require VxKex. Therefore it is recommended to enable VxKex for this program.</w:t>
+      </w:r>
+      <w:r>
+        <w:rPr>
+          <w:rFonts w:ascii="Calibri" w:eastAsia="Calibri" w:hAnsi="Calibri" w:cs="Calibri"/>
+        </w:rPr>
+        <w:br/>
+        <w:t xml:space="preserve">Ensure that the “Disable VxKex for child processes” option is </w:t>
+      </w:r>
+      <w:r>
+        <w:rPr>
+          <w:rFonts w:ascii="Calibri" w:eastAsia="Calibri" w:hAnsi="Calibri" w:cs="Calibri"/>
+          <w:u w:val="single"/>
+        </w:rPr>
+        <w:t>not</w:t>
+      </w:r>
+      <w:r>
+        <w:t xml:space="preserve"> checked.</w:t>
+      </w:r>
+    </w:p>
+    <w:p>
+      <w:pPr>
+        <w:widowControl w:val="0"/>
+        <w:numPr>
+          <w:ilvl w:val="0"/>
+          <w:numId w:val="1"/>
+        </w:numPr>
+        <w:spacing w:line="240" w:lineRule="auto"/>
+        <w:ind w:left="426" w:hanging="284"/>
+        <w:rPr>
+          <w:rFonts w:ascii="Calibri" w:eastAsia="Calibri" w:hAnsi="Calibri" w:cs="Calibri"/>
+        </w:rPr>
+      </w:pPr>
+      <w:r>
+        <w:rPr>
+          <w:rFonts w:ascii="Calibri" w:eastAsia="Calibri" w:hAnsi="Calibri" w:cs="Calibri"/>
+          <w:b/>
+        </w:rPr>
+        <w:lastRenderedPageBreak/>
         <w:t>Steinberg SpectraLayers</w:t>
       </w:r>
       <w:r>
@@ -689,13 +1413,7 @@
         <w:rPr>
           <w:rFonts w:ascii="Calibri" w:eastAsia="Calibri" w:hAnsi="Calibri" w:cs="Calibri"/>
         </w:rPr>
-        <w:t xml:space="preserve"> 2</w:t>
-      </w:r>
-      <w:r>
-        <w:rPr>
-          <w:rFonts w:ascii="Calibri" w:eastAsia="Calibri" w:hAnsi="Calibri" w:cs="Calibri"/>
-        </w:rPr>
-        <w:t>9-Feb-2024 build, 8dd5cd4ea</w:t>
+        <w:t xml:space="preserve"> 29-Feb-2024 build, 8dd5cd4ea</w:t>
       </w:r>
       <w:r>
         <w:rPr>
@@ -730,6 +1448,123 @@
           <w:rFonts w:ascii="Calibri" w:eastAsia="Calibri" w:hAnsi="Calibri" w:cs="Calibri"/>
           <w:b/>
         </w:rPr>
+        <w:t>WinDbg Classic</w:t>
+      </w:r>
+      <w:r>
+        <w:rPr>
+          <w:rFonts w:ascii="Calibri" w:eastAsia="Calibri" w:hAnsi="Calibri" w:cs="Calibri"/>
+        </w:rPr>
+        <w:t xml:space="preserve"> 10.0.22621</w:t>
+      </w:r>
+      <w:r>
+        <w:rPr>
+          <w:rFonts w:ascii="Calibri" w:eastAsia="Calibri" w:hAnsi="Calibri" w:cs="Calibri"/>
+        </w:rPr>
+        <w:br/>
+        <w:t>From Windows SDK for Windows 11 22H2.</w:t>
+      </w:r>
+      <w:r>
+        <w:rPr>
+          <w:rFonts w:ascii="Calibri" w:eastAsia="Calibri" w:hAnsi="Calibri" w:cs="Calibri"/>
+        </w:rPr>
+        <w:t xml:space="preserve"> This version of WinDbg supports PDB files &gt;4GB.</w:t>
+      </w:r>
+      <w:r>
+        <w:rPr>
+          <w:rFonts w:ascii="Calibri" w:eastAsia="Calibri" w:hAnsi="Calibri" w:cs="Calibri"/>
+        </w:rPr>
+        <w:br/>
+      </w:r>
+      <w:r>
+        <w:rPr>
+          <w:rFonts w:ascii="Calibri" w:eastAsia="Calibri" w:hAnsi="Calibri" w:cs="Calibri"/>
+        </w:rPr>
+        <w:t>It is r</w:t>
+      </w:r>
+      <w:r>
+        <w:rPr>
+          <w:rFonts w:ascii="Calibri" w:eastAsia="Calibri" w:hAnsi="Calibri" w:cs="Calibri"/>
+        </w:rPr>
+        <w:t xml:space="preserve">ecommended to </w:t>
+      </w:r>
+      <w:r>
+        <w:rPr>
+          <w:rFonts w:ascii="Calibri" w:eastAsia="Calibri" w:hAnsi="Calibri" w:cs="Calibri"/>
+        </w:rPr>
+        <w:t xml:space="preserve">select the </w:t>
+      </w:r>
+      <w:r>
+        <w:rPr>
+          <w:rFonts w:ascii="Calibri" w:eastAsia="Calibri" w:hAnsi="Calibri" w:cs="Calibri"/>
+        </w:rPr>
+        <w:t>“Disable VxK</w:t>
+      </w:r>
+      <w:r>
+        <w:rPr>
+          <w:rFonts w:ascii="Calibri" w:eastAsia="Calibri" w:hAnsi="Calibri" w:cs="Calibri"/>
+        </w:rPr>
+        <w:t>ex for child processes” option, otherwise the applications you are debugging may inadvertently have VxKex enabled as well.</w:t>
+      </w:r>
+    </w:p>
+    <w:p>
+      <w:pPr>
+        <w:widowControl w:val="0"/>
+        <w:numPr>
+          <w:ilvl w:val="0"/>
+          <w:numId w:val="1"/>
+        </w:numPr>
+        <w:spacing w:line="240" w:lineRule="auto"/>
+        <w:ind w:left="426" w:hanging="284"/>
+        <w:rPr>
+          <w:rFonts w:ascii="Calibri" w:eastAsia="Calibri" w:hAnsi="Calibri" w:cs="Calibri"/>
+        </w:rPr>
+      </w:pPr>
+      <w:r>
+        <w:rPr>
+          <w:rFonts w:ascii="Calibri" w:eastAsia="Calibri" w:hAnsi="Calibri" w:cs="Calibri"/>
+          <w:b/>
+        </w:rPr>
+        <w:t>WinDbg Preview</w:t>
+      </w:r>
+      <w:r>
+        <w:rPr>
+          <w:rFonts w:ascii="Calibri" w:eastAsia="Calibri" w:hAnsi="Calibri" w:cs="Calibri"/>
+        </w:rPr>
+        <w:t xml:space="preserve"> 1.2202.7001.0</w:t>
+      </w:r>
+      <w:r>
+        <w:rPr>
+          <w:rFonts w:ascii="Calibri" w:eastAsia="Calibri" w:hAnsi="Calibri" w:cs="Calibri"/>
+        </w:rPr>
+        <w:br/>
+        <w:t>This is the version which is usually available through the Microsoft Store, but can be downloaded through alternate means as well. As with WinDbg Classic, ensure the “Disable VxKex for child processes” option is checked.</w:t>
+      </w:r>
+      <w:r>
+        <w:rPr>
+          <w:rFonts w:ascii="Calibri" w:eastAsia="Calibri" w:hAnsi="Calibri" w:cs="Calibri"/>
+        </w:rPr>
+        <w:br/>
+        <w:t>The “Time Travel Debugging” feature does not work due to a missing Windows Runtime interface.</w:t>
+      </w:r>
+    </w:p>
+    <w:p>
+      <w:pPr>
+        <w:widowControl w:val="0"/>
+        <w:numPr>
+          <w:ilvl w:val="0"/>
+          <w:numId w:val="1"/>
+        </w:numPr>
+        <w:spacing w:line="240" w:lineRule="auto"/>
+        <w:ind w:left="426" w:hanging="284"/>
+        <w:rPr>
+          <w:rFonts w:ascii="Calibri" w:eastAsia="Calibri" w:hAnsi="Calibri" w:cs="Calibri"/>
+        </w:rPr>
+      </w:pPr>
+      <w:r>
+        <w:rPr>
+          <w:rFonts w:ascii="Calibri" w:eastAsia="Calibri" w:hAnsi="Calibri" w:cs="Calibri"/>
+          <w:b/>
+        </w:rPr>
         <w:t>Zig</w:t>
       </w:r>
       <w:r>
@@ -737,11 +1572,52 @@
           <w:rFonts w:ascii="Calibri" w:eastAsia="Calibri" w:hAnsi="Calibri" w:cs="Calibri"/>
         </w:rPr>
         <w:t xml:space="preserve"> 0.11.0</w:t>
+      </w:r>
+    </w:p>
+    <w:p>
+      <w:pPr>
+        <w:widowControl w:val="0"/>
+        <w:numPr>
+          <w:ilvl w:val="0"/>
+          <w:numId w:val="1"/>
+        </w:numPr>
+        <w:spacing w:line="240" w:lineRule="auto"/>
+        <w:ind w:left="426" w:hanging="284"/>
+        <w:rPr>
+          <w:rFonts w:ascii="Calibri" w:eastAsia="Calibri" w:hAnsi="Calibri" w:cs="Calibri"/>
+        </w:rPr>
+      </w:pPr>
+      <w:r>
+        <w:rPr>
+          <w:rFonts w:ascii="Calibri" w:eastAsia="Calibri" w:hAnsi="Calibri" w:cs="Calibri"/>
+          <w:b/>
+        </w:rPr>
+        <w:t xml:space="preserve">Zoner Photo Studio </w:t>
+      </w:r>
+      <w:r>
+        <w:rPr>
+          <w:rFonts w:ascii="Calibri" w:eastAsia="Calibri" w:hAnsi="Calibri" w:cs="Calibri"/>
+        </w:rPr>
+        <w:t>19.2309.2.506</w:t>
+      </w:r>
+      <w:r>
+        <w:rPr>
+          <w:rFonts w:ascii="Calibri" w:eastAsia="Calibri" w:hAnsi="Calibri" w:cs="Calibri"/>
+        </w:rPr>
+        <w:br/>
+        <w:t>GPU accelerated calculations are not available – CPU will be used instead.</w:t>
+      </w:r>
+      <w:r>
+        <w:rPr>
+          <w:rFonts w:ascii="Calibri" w:eastAsia="Calibri" w:hAnsi="Calibri" w:cs="Calibri"/>
+        </w:rPr>
+        <w:br/>
+        <w:t>Due to large number of child processes created, it is recommended that you select “Disable VxKex for child processes” in the settings.</w:t>
       </w:r>
     </w:p>
     <w:sectPr>
       <w:pgSz w:w="11906" w:h="16838"/>
-      <w:pgMar w:top="1440" w:right="1440" w:bottom="1440" w:left="1440" w:header="708" w:footer="708" w:gutter="0"/>
+      <w:pgMar w:top="720" w:right="720" w:bottom="720" w:left="720" w:header="708" w:footer="708" w:gutter="0"/>
       <w:cols w:space="708"/>
       <w:docGrid w:linePitch="360"/>
     </w:sectPr>

</xml_diff>

<commit_message>
Added VxKex 1.1.4.1588 original source code
</commit_message>
<xml_diff>
--- a/00-Documentation/Application Compatibility List.docx
+++ b/00-Documentation/Application Compatibility List.docx
@@ -311,7 +311,13 @@
         <w:rPr>
           <w:rFonts w:ascii="Calibri" w:eastAsia="Calibri" w:hAnsi="Calibri" w:cs="Calibri"/>
         </w:rPr>
-        <w:t xml:space="preserve"> 124.0.6350.0</w:t>
+        <w:t xml:space="preserve"> </w:t>
+      </w:r>
+      <w:r>
+        <w:rPr>
+          <w:rFonts w:ascii="Calibri" w:eastAsia="Calibri" w:hAnsi="Calibri" w:cs="Calibri"/>
+        </w:rPr>
+        <w:t>138.0.7178.0</w:t>
       </w:r>
       <w:r>
         <w:rPr>
@@ -419,469 +425,513 @@
           <w:rFonts w:ascii="Calibri" w:eastAsia="Calibri" w:hAnsi="Calibri" w:cs="Calibri"/>
           <w:b/>
         </w:rPr>
-        <w:t>Commander Wars</w:t>
-      </w:r>
-      <w:r>
-        <w:rPr>
-          <w:rFonts w:ascii="Calibri" w:eastAsia="Calibri" w:hAnsi="Calibri" w:cs="Calibri"/>
-        </w:rPr>
-        <w:t xml:space="preserve"> (unknown version dated March 2022)</w:t>
-      </w:r>
-    </w:p>
-    <w:p>
-      <w:pPr>
-        <w:widowControl w:val="0"/>
-        <w:numPr>
-          <w:ilvl w:val="0"/>
-          <w:numId w:val="1"/>
-        </w:numPr>
-        <w:spacing w:line="240" w:lineRule="auto"/>
-        <w:ind w:left="426" w:hanging="284"/>
-        <w:rPr>
-          <w:rFonts w:ascii="Calibri" w:eastAsia="Calibri" w:hAnsi="Calibri" w:cs="Calibri"/>
-          <w:u w:val="single"/>
-        </w:rPr>
-      </w:pPr>
-      <w:r>
-        <w:rPr>
-          <w:rFonts w:ascii="Calibri" w:eastAsia="Calibri" w:hAnsi="Calibri" w:cs="Calibri"/>
-          <w:b/>
-        </w:rPr>
-        <w:t>CopyQ</w:t>
-      </w:r>
-      <w:r>
-        <w:rPr>
-          <w:rFonts w:ascii="Calibri" w:eastAsia="Calibri" w:hAnsi="Calibri" w:cs="Calibri"/>
-        </w:rPr>
-        <w:t xml:space="preserve"> clipboard manager (8.0.0)</w:t>
-      </w:r>
-      <w:r>
-        <w:rPr>
-          <w:rFonts w:ascii="Calibri" w:eastAsia="Calibri" w:hAnsi="Calibri" w:cs="Calibri"/>
-        </w:rPr>
-        <w:br/>
-        <w:t>Based on user report.</w:t>
-      </w:r>
-    </w:p>
-    <w:p>
-      <w:pPr>
-        <w:widowControl w:val="0"/>
-        <w:numPr>
-          <w:ilvl w:val="0"/>
-          <w:numId w:val="1"/>
-        </w:numPr>
-        <w:spacing w:line="240" w:lineRule="auto"/>
-        <w:ind w:left="426" w:hanging="284"/>
-        <w:rPr>
-          <w:rFonts w:ascii="Calibri" w:eastAsia="Calibri" w:hAnsi="Calibri" w:cs="Calibri"/>
-        </w:rPr>
-      </w:pPr>
-      <w:r>
-        <w:rPr>
-          <w:rFonts w:ascii="Calibri" w:eastAsia="Calibri" w:hAnsi="Calibri" w:cs="Calibri"/>
-          <w:b/>
-        </w:rPr>
-        <w:t>Dasel</w:t>
-      </w:r>
-      <w:r>
-        <w:rPr>
-          <w:rFonts w:ascii="Calibri" w:eastAsia="Calibri" w:hAnsi="Calibri" w:cs="Calibri"/>
-        </w:rPr>
-        <w:t xml:space="preserve"> 2.6.0</w:t>
-      </w:r>
-    </w:p>
-    <w:p>
-      <w:pPr>
-        <w:widowControl w:val="0"/>
-        <w:numPr>
-          <w:ilvl w:val="0"/>
-          <w:numId w:val="1"/>
-        </w:numPr>
-        <w:spacing w:line="240" w:lineRule="auto"/>
-        <w:ind w:left="426" w:hanging="284"/>
-        <w:rPr>
-          <w:rFonts w:ascii="Calibri" w:eastAsia="Calibri" w:hAnsi="Calibri" w:cs="Calibri"/>
-        </w:rPr>
-      </w:pPr>
-      <w:r>
-        <w:rPr>
-          <w:rFonts w:ascii="Calibri" w:eastAsia="Calibri" w:hAnsi="Calibri" w:cs="Calibri"/>
-          <w:b/>
-        </w:rPr>
-        <w:t>Discord Canary</w:t>
-      </w:r>
-      <w:r>
-        <w:rPr>
-          <w:rFonts w:ascii="Calibri" w:eastAsia="Calibri" w:hAnsi="Calibri" w:cs="Calibri"/>
-        </w:rPr>
-        <w:t xml:space="preserve"> 275999 (6b8396e)</w:t>
-      </w:r>
-    </w:p>
-    <w:p>
-      <w:pPr>
-        <w:widowControl w:val="0"/>
-        <w:numPr>
-          <w:ilvl w:val="0"/>
-          <w:numId w:val="1"/>
-        </w:numPr>
-        <w:spacing w:line="240" w:lineRule="auto"/>
-        <w:ind w:left="426" w:hanging="284"/>
-        <w:rPr>
-          <w:rFonts w:ascii="Calibri" w:eastAsia="Calibri" w:hAnsi="Calibri" w:cs="Calibri"/>
-        </w:rPr>
-      </w:pPr>
-      <w:r>
-        <w:rPr>
-          <w:rFonts w:ascii="Calibri" w:eastAsia="Calibri" w:hAnsi="Calibri" w:cs="Calibri"/>
-          <w:b/>
-        </w:rPr>
-        <w:t>ElectronMail</w:t>
-      </w:r>
-      <w:r>
-        <w:rPr>
-          <w:rFonts w:ascii="Calibri" w:eastAsia="Calibri" w:hAnsi="Calibri" w:cs="Calibri"/>
-        </w:rPr>
-        <w:t xml:space="preserve"> 5.2.2</w:t>
-      </w:r>
-    </w:p>
-    <w:p>
-      <w:pPr>
-        <w:widowControl w:val="0"/>
-        <w:numPr>
-          <w:ilvl w:val="0"/>
-          <w:numId w:val="1"/>
-        </w:numPr>
-        <w:spacing w:line="240" w:lineRule="auto"/>
-        <w:ind w:left="426" w:hanging="284"/>
-        <w:rPr>
-          <w:rFonts w:ascii="Calibri" w:eastAsia="Calibri" w:hAnsi="Calibri" w:cs="Calibri"/>
-        </w:rPr>
-      </w:pPr>
-      <w:r>
-        <w:rPr>
-          <w:rFonts w:ascii="Calibri" w:eastAsia="Calibri" w:hAnsi="Calibri" w:cs="Calibri"/>
-          <w:b/>
-        </w:rPr>
-        <w:t>Firefox</w:t>
-      </w:r>
-      <w:r>
-        <w:rPr>
-          <w:rFonts w:ascii="Calibri" w:eastAsia="Calibri" w:hAnsi="Calibri" w:cs="Calibri"/>
-        </w:rPr>
-        <w:t xml:space="preserve"> 123.0.1</w:t>
-      </w:r>
-      <w:r>
-        <w:rPr>
-          <w:rFonts w:ascii="Calibri" w:eastAsia="Calibri" w:hAnsi="Calibri" w:cs="Calibri"/>
-        </w:rPr>
-        <w:br/>
-        <w:t>Just like with Chromium, Aero is not working in the title bar. This is a Firefox issue and cannot be fixed by VxKex.</w:t>
-      </w:r>
-      <w:r>
-        <w:rPr>
-          <w:rFonts w:ascii="Calibri" w:eastAsia="Calibri" w:hAnsi="Calibri" w:cs="Calibri"/>
-        </w:rPr>
-        <w:br/>
-      </w:r>
-      <w:r>
-        <w:rPr>
-          <w:rFonts w:ascii="Calibri" w:eastAsia="Calibri" w:hAnsi="Calibri" w:cs="Calibri"/>
-        </w:rPr>
-        <w:t xml:space="preserve">Errata: </w:t>
-      </w:r>
-      <w:r>
-        <w:rPr>
-          <w:rFonts w:ascii="Calibri" w:eastAsia="Calibri" w:hAnsi="Calibri" w:cs="Calibri"/>
-        </w:rPr>
-        <w:t>An error dialog may occur under some conditions after quitting the browser</w:t>
-      </w:r>
-      <w:r>
-        <w:rPr>
-          <w:rFonts w:ascii="Calibri" w:eastAsia="Calibri" w:hAnsi="Calibri" w:cs="Calibri"/>
-        </w:rPr>
-        <w:t>.</w:t>
-      </w:r>
-    </w:p>
-    <w:p>
-      <w:pPr>
-        <w:widowControl w:val="0"/>
-        <w:numPr>
-          <w:ilvl w:val="0"/>
-          <w:numId w:val="1"/>
-        </w:numPr>
-        <w:spacing w:line="240" w:lineRule="auto"/>
-        <w:ind w:left="426" w:hanging="284"/>
-        <w:rPr>
-          <w:rFonts w:ascii="Calibri" w:eastAsia="Calibri" w:hAnsi="Calibri" w:cs="Calibri"/>
-        </w:rPr>
-      </w:pPr>
-      <w:r>
-        <w:rPr>
-          <w:rFonts w:ascii="Calibri" w:eastAsia="Calibri" w:hAnsi="Calibri" w:cs="Calibri"/>
-          <w:b/>
-        </w:rPr>
-        <w:t>FlareSolverr</w:t>
-      </w:r>
-      <w:r>
-        <w:rPr>
-          <w:rFonts w:ascii="Calibri" w:eastAsia="Calibri" w:hAnsi="Calibri" w:cs="Calibri"/>
-        </w:rPr>
-        <w:t xml:space="preserve"> 3.3.16</w:t>
-      </w:r>
-      <w:r>
-        <w:rPr>
-          <w:rFonts w:ascii="Calibri" w:eastAsia="Calibri" w:hAnsi="Calibri" w:cs="Calibri"/>
-        </w:rPr>
-        <w:br/>
-        <w:t>Based on user report.</w:t>
-      </w:r>
-    </w:p>
-    <w:p>
-      <w:pPr>
-        <w:widowControl w:val="0"/>
-        <w:numPr>
-          <w:ilvl w:val="0"/>
-          <w:numId w:val="1"/>
-        </w:numPr>
-        <w:spacing w:line="240" w:lineRule="auto"/>
-        <w:ind w:left="426" w:hanging="284"/>
-        <w:rPr>
-          <w:rFonts w:ascii="Calibri" w:eastAsia="Calibri" w:hAnsi="Calibri" w:cs="Calibri"/>
-        </w:rPr>
-      </w:pPr>
-      <w:r>
-        <w:rPr>
-          <w:rFonts w:ascii="Calibri" w:eastAsia="Calibri" w:hAnsi="Calibri" w:cs="Calibri"/>
-          <w:b/>
-        </w:rPr>
-        <w:t>GIMP</w:t>
-      </w:r>
-      <w:r>
-        <w:rPr>
-          <w:rFonts w:ascii="Calibri" w:eastAsia="Calibri" w:hAnsi="Calibri" w:cs="Calibri"/>
-        </w:rPr>
-        <w:t xml:space="preserve"> 2.99.18</w:t>
-      </w:r>
-      <w:r>
-        <w:rPr>
-          <w:rFonts w:ascii="Calibri" w:eastAsia="Calibri" w:hAnsi="Calibri" w:cs="Calibri"/>
-        </w:rPr>
-        <w:br/>
-        <w:t>Installer requires version spoof to Windows 10.</w:t>
-      </w:r>
-      <w:r>
-        <w:rPr>
-          <w:rFonts w:ascii="Calibri" w:eastAsia="Calibri" w:hAnsi="Calibri" w:cs="Calibri"/>
-        </w:rPr>
-        <w:br/>
-        <w:t>Main Gimp EXE requires VxKex enabled to avoid error messages and broken Python features.</w:t>
-      </w:r>
-      <w:r>
-        <w:rPr>
-          <w:rFonts w:ascii="Calibri" w:eastAsia="Calibri" w:hAnsi="Calibri" w:cs="Calibri"/>
-        </w:rPr>
-        <w:br/>
-      </w:r>
-      <w:r>
-        <w:rPr>
-          <w:rFonts w:ascii="Calibri" w:eastAsia="Calibri" w:hAnsi="Calibri" w:cs="Calibri"/>
-        </w:rPr>
-        <w:t>You</w:t>
-      </w:r>
-      <w:r>
-        <w:rPr>
-          <w:rFonts w:ascii="Calibri" w:eastAsia="Calibri" w:hAnsi="Calibri" w:cs="Calibri"/>
-        </w:rPr>
-        <w:t xml:space="preserve"> might see some </w:t>
-      </w:r>
-      <w:r>
-        <w:rPr>
-          <w:rFonts w:ascii="Calibri" w:eastAsia="Calibri" w:hAnsi="Calibri" w:cs="Calibri"/>
-        </w:rPr>
-        <w:t xml:space="preserve">Python-related </w:t>
-      </w:r>
-      <w:r>
-        <w:rPr>
-          <w:rFonts w:ascii="Calibri" w:eastAsia="Calibri" w:hAnsi="Calibri" w:cs="Calibri"/>
-        </w:rPr>
-        <w:t>error messages in the console. These are network related and do not represent a real issue.</w:t>
-      </w:r>
-    </w:p>
-    <w:p>
-      <w:pPr>
-        <w:widowControl w:val="0"/>
-        <w:numPr>
-          <w:ilvl w:val="0"/>
-          <w:numId w:val="1"/>
-        </w:numPr>
-        <w:spacing w:line="240" w:lineRule="auto"/>
-        <w:ind w:left="426" w:hanging="284"/>
-        <w:rPr>
-          <w:rFonts w:ascii="Calibri" w:eastAsia="Calibri" w:hAnsi="Calibri" w:cs="Calibri"/>
-        </w:rPr>
-      </w:pPr>
-      <w:r>
-        <w:rPr>
-          <w:rFonts w:ascii="Calibri" w:eastAsia="Calibri" w:hAnsi="Calibri" w:cs="Calibri"/>
-          <w:b/>
-        </w:rPr>
-        <w:t>GitHub Desktop</w:t>
-      </w:r>
-      <w:r>
-        <w:rPr>
-          <w:rFonts w:ascii="Calibri" w:eastAsia="Calibri" w:hAnsi="Calibri" w:cs="Calibri"/>
-        </w:rPr>
-        <w:t xml:space="preserve"> 3.3.11</w:t>
-      </w:r>
-      <w:r>
-        <w:rPr>
-          <w:rFonts w:ascii="Calibri" w:eastAsia="Calibri" w:hAnsi="Calibri" w:cs="Calibri"/>
-        </w:rPr>
-        <w:br/>
-      </w:r>
-      <w:r>
-        <w:rPr>
-          <w:rFonts w:ascii="Calibri" w:eastAsia="Calibri" w:hAnsi="Calibri" w:cs="Calibri"/>
-        </w:rPr>
-        <w:lastRenderedPageBreak/>
-        <w:t>Enable VxKex for the installer before installing. No version spoof needed.</w:t>
-      </w:r>
-      <w:r>
-        <w:rPr>
-          <w:rFonts w:ascii="Calibri" w:eastAsia="Calibri" w:hAnsi="Calibri" w:cs="Calibri"/>
-        </w:rPr>
-        <w:br/>
-        <w:t>Enable VxKex for the app after installing as well (%LocalAppData%\GitHubDesktop\GitHubDesktop.exe).</w:t>
-      </w:r>
-    </w:p>
-    <w:p>
-      <w:pPr>
-        <w:widowControl w:val="0"/>
-        <w:numPr>
-          <w:ilvl w:val="0"/>
-          <w:numId w:val="1"/>
-        </w:numPr>
-        <w:spacing w:line="240" w:lineRule="auto"/>
-        <w:ind w:left="426" w:hanging="284"/>
-        <w:rPr>
-          <w:rFonts w:ascii="Calibri" w:eastAsia="Calibri" w:hAnsi="Calibri" w:cs="Calibri"/>
-        </w:rPr>
-      </w:pPr>
-      <w:r>
-        <w:rPr>
-          <w:rFonts w:ascii="Calibri" w:eastAsia="Calibri" w:hAnsi="Calibri" w:cs="Calibri"/>
-          <w:b/>
-        </w:rPr>
-        <w:t>HandBrake</w:t>
-      </w:r>
-      <w:r>
-        <w:rPr>
-          <w:rFonts w:ascii="Calibri" w:eastAsia="Calibri" w:hAnsi="Calibri" w:cs="Calibri"/>
-        </w:rPr>
-        <w:t xml:space="preserve"> 1.7.3</w:t>
-      </w:r>
-      <w:r>
-        <w:rPr>
-          <w:rFonts w:ascii="Calibri" w:eastAsia="Calibri" w:hAnsi="Calibri" w:cs="Calibri"/>
-        </w:rPr>
-        <w:br/>
-        <w:t>Requires version spoof to Windows 10.</w:t>
-      </w:r>
-      <w:r>
-        <w:rPr>
-          <w:rFonts w:ascii="Calibri" w:eastAsia="Calibri" w:hAnsi="Calibri" w:cs="Calibri"/>
-        </w:rPr>
-        <w:br/>
-        <w:t>.NET desktop runtime 6.0.x is required. Will crash without. If it crashes at startup please ensure the .NET runtime is installed.</w:t>
-      </w:r>
-      <w:r>
-        <w:rPr>
-          <w:rFonts w:ascii="Calibri" w:eastAsia="Calibri" w:hAnsi="Calibri" w:cs="Calibri"/>
-        </w:rPr>
-        <w:br/>
-      </w:r>
-      <w:r>
-        <w:rPr>
-          <w:rFonts w:ascii="Calibri" w:eastAsia="Calibri" w:hAnsi="Calibri" w:cs="Calibri"/>
-        </w:rPr>
-        <w:br/>
-        <w:t>After opening HandBrake, go to Tools-&gt;Preferences-&gt;Advanced and make sure the "Run each queued job in a separate worker process" checkbox is NOT CHECKED. This feature doesn't work but luckily it isn't very important.</w:t>
-      </w:r>
-    </w:p>
-    <w:p>
-      <w:pPr>
-        <w:widowControl w:val="0"/>
-        <w:numPr>
-          <w:ilvl w:val="0"/>
-          <w:numId w:val="1"/>
-        </w:numPr>
-        <w:spacing w:line="240" w:lineRule="auto"/>
-        <w:ind w:left="426" w:hanging="284"/>
-        <w:rPr>
-          <w:rFonts w:ascii="Calibri" w:eastAsia="Calibri" w:hAnsi="Calibri" w:cs="Calibri"/>
-        </w:rPr>
-      </w:pPr>
-      <w:r>
-        <w:rPr>
-          <w:rFonts w:ascii="Calibri" w:eastAsia="Calibri" w:hAnsi="Calibri" w:cs="Calibri"/>
-          <w:b/>
-        </w:rPr>
-        <w:t>Kodi</w:t>
-      </w:r>
-      <w:r>
-        <w:rPr>
-          <w:rFonts w:ascii="Calibri" w:eastAsia="Calibri" w:hAnsi="Calibri" w:cs="Calibri"/>
-        </w:rPr>
-        <w:t xml:space="preserve"> 21.0 beta2</w:t>
-      </w:r>
-      <w:r>
-        <w:rPr>
-          <w:rFonts w:ascii="Calibri" w:eastAsia="Calibri" w:hAnsi="Calibri" w:cs="Calibri"/>
-        </w:rPr>
-        <w:br/>
-        <w:t>Installer requires version spoof to 8.1, works afterwards without VxKex.</w:t>
-      </w:r>
-    </w:p>
-    <w:p>
-      <w:pPr>
-        <w:widowControl w:val="0"/>
-        <w:numPr>
-          <w:ilvl w:val="0"/>
-          <w:numId w:val="1"/>
-        </w:numPr>
-        <w:spacing w:line="240" w:lineRule="auto"/>
-        <w:ind w:left="426" w:hanging="284"/>
-        <w:rPr>
-          <w:rFonts w:ascii="Calibri" w:eastAsia="Calibri" w:hAnsi="Calibri" w:cs="Calibri"/>
-        </w:rPr>
-      </w:pPr>
-      <w:r>
-        <w:rPr>
-          <w:rFonts w:ascii="Calibri" w:eastAsia="Calibri" w:hAnsi="Calibri" w:cs="Calibri"/>
-          <w:b/>
-        </w:rPr>
-        <w:t>Life is Strange: True Colors</w:t>
-      </w:r>
-      <w:r>
-        <w:rPr>
-          <w:rFonts w:ascii="Calibri" w:eastAsia="Calibri" w:hAnsi="Calibri" w:cs="Calibri"/>
-        </w:rPr>
-        <w:t xml:space="preserve"> 4.25</w:t>
-      </w:r>
-      <w:r>
-        <w:rPr>
-          <w:rFonts w:ascii="Calibri" w:eastAsia="Calibri" w:hAnsi="Calibri" w:cs="Calibri"/>
-        </w:rPr>
-        <w:br/>
-        <w:t>Without VxKex, this game may not open due to missing xinput1_4.dll, and/</w:t>
+        <w:t xml:space="preserve">cloudflared </w:t>
+      </w:r>
+      <w:r>
+        <w:rPr>
+          <w:rFonts w:ascii="Calibri" w:eastAsia="Calibri" w:hAnsi="Calibri" w:cs="Calibri"/>
+        </w:rPr>
+        <w:t>2025.8.1</w:t>
       </w:r>
       <w:bookmarkStart w:id="0" w:name="_GoBack"/>
       <w:bookmarkEnd w:id="0"/>
-      <w:r>
-        <w:rPr>
-          <w:rFonts w:ascii="Calibri" w:eastAsia="Calibri" w:hAnsi="Calibri" w:cs="Calibri"/>
-        </w:rPr>
-        <w:t>or may crash after a short amount of time due to faulty error handling code.</w:t>
+    </w:p>
+    <w:p>
+      <w:pPr>
+        <w:widowControl w:val="0"/>
+        <w:numPr>
+          <w:ilvl w:val="0"/>
+          <w:numId w:val="1"/>
+        </w:numPr>
+        <w:spacing w:line="240" w:lineRule="auto"/>
+        <w:ind w:left="426" w:hanging="284"/>
+        <w:rPr>
+          <w:rFonts w:ascii="Calibri" w:eastAsia="Calibri" w:hAnsi="Calibri" w:cs="Calibri"/>
+          <w:u w:val="single"/>
+        </w:rPr>
+      </w:pPr>
+      <w:r>
+        <w:rPr>
+          <w:rFonts w:ascii="Calibri" w:eastAsia="Calibri" w:hAnsi="Calibri" w:cs="Calibri"/>
+          <w:b/>
+        </w:rPr>
+        <w:t>Commander Wars</w:t>
+      </w:r>
+      <w:r>
+        <w:rPr>
+          <w:rFonts w:ascii="Calibri" w:eastAsia="Calibri" w:hAnsi="Calibri" w:cs="Calibri"/>
+        </w:rPr>
+        <w:t xml:space="preserve"> (unknown version dated March 2022)</w:t>
+      </w:r>
+    </w:p>
+    <w:p>
+      <w:pPr>
+        <w:widowControl w:val="0"/>
+        <w:numPr>
+          <w:ilvl w:val="0"/>
+          <w:numId w:val="1"/>
+        </w:numPr>
+        <w:spacing w:line="240" w:lineRule="auto"/>
+        <w:ind w:left="426" w:hanging="284"/>
+        <w:rPr>
+          <w:rFonts w:ascii="Calibri" w:eastAsia="Calibri" w:hAnsi="Calibri" w:cs="Calibri"/>
+          <w:u w:val="single"/>
+        </w:rPr>
+      </w:pPr>
+      <w:r>
+        <w:rPr>
+          <w:rFonts w:ascii="Calibri" w:eastAsia="Calibri" w:hAnsi="Calibri" w:cs="Calibri"/>
+          <w:b/>
+        </w:rPr>
+        <w:t>CopyQ</w:t>
+      </w:r>
+      <w:r>
+        <w:rPr>
+          <w:rFonts w:ascii="Calibri" w:eastAsia="Calibri" w:hAnsi="Calibri" w:cs="Calibri"/>
+        </w:rPr>
+        <w:t xml:space="preserve"> clipboard manager (8.0.0)</w:t>
+      </w:r>
+      <w:r>
+        <w:rPr>
+          <w:rFonts w:ascii="Calibri" w:eastAsia="Calibri" w:hAnsi="Calibri" w:cs="Calibri"/>
+        </w:rPr>
+        <w:br/>
+        <w:t>Based on user report.</w:t>
+      </w:r>
+    </w:p>
+    <w:p>
+      <w:pPr>
+        <w:widowControl w:val="0"/>
+        <w:numPr>
+          <w:ilvl w:val="0"/>
+          <w:numId w:val="1"/>
+        </w:numPr>
+        <w:spacing w:line="240" w:lineRule="auto"/>
+        <w:ind w:left="426" w:hanging="284"/>
+        <w:rPr>
+          <w:rFonts w:ascii="Calibri" w:eastAsia="Calibri" w:hAnsi="Calibri" w:cs="Calibri"/>
+        </w:rPr>
+      </w:pPr>
+      <w:r>
+        <w:rPr>
+          <w:rFonts w:ascii="Calibri" w:eastAsia="Calibri" w:hAnsi="Calibri" w:cs="Calibri"/>
+          <w:b/>
+        </w:rPr>
+        <w:t>Dasel</w:t>
+      </w:r>
+      <w:r>
+        <w:rPr>
+          <w:rFonts w:ascii="Calibri" w:eastAsia="Calibri" w:hAnsi="Calibri" w:cs="Calibri"/>
+        </w:rPr>
+        <w:t xml:space="preserve"> 2.6.0</w:t>
+      </w:r>
+    </w:p>
+    <w:p>
+      <w:pPr>
+        <w:widowControl w:val="0"/>
+        <w:numPr>
+          <w:ilvl w:val="0"/>
+          <w:numId w:val="1"/>
+        </w:numPr>
+        <w:spacing w:line="240" w:lineRule="auto"/>
+        <w:ind w:left="426" w:hanging="284"/>
+        <w:rPr>
+          <w:rFonts w:ascii="Calibri" w:eastAsia="Calibri" w:hAnsi="Calibri" w:cs="Calibri"/>
+        </w:rPr>
+      </w:pPr>
+      <w:r>
+        <w:rPr>
+          <w:rFonts w:ascii="Calibri" w:eastAsia="Calibri" w:hAnsi="Calibri" w:cs="Calibri"/>
+          <w:b/>
+        </w:rPr>
+        <w:t>Discord Canary</w:t>
+      </w:r>
+      <w:r>
+        <w:rPr>
+          <w:rFonts w:ascii="Calibri" w:eastAsia="Calibri" w:hAnsi="Calibri" w:cs="Calibri"/>
+        </w:rPr>
+        <w:t xml:space="preserve"> 275999 (6b8396e)</w:t>
+      </w:r>
+    </w:p>
+    <w:p>
+      <w:pPr>
+        <w:widowControl w:val="0"/>
+        <w:numPr>
+          <w:ilvl w:val="0"/>
+          <w:numId w:val="1"/>
+        </w:numPr>
+        <w:spacing w:line="240" w:lineRule="auto"/>
+        <w:ind w:left="426" w:hanging="284"/>
+        <w:rPr>
+          <w:rFonts w:ascii="Calibri" w:eastAsia="Calibri" w:hAnsi="Calibri" w:cs="Calibri"/>
+        </w:rPr>
+      </w:pPr>
+      <w:r>
+        <w:rPr>
+          <w:rFonts w:ascii="Calibri" w:eastAsia="Calibri" w:hAnsi="Calibri" w:cs="Calibri"/>
+          <w:b/>
+        </w:rPr>
+        <w:t>ElectronMail</w:t>
+      </w:r>
+      <w:r>
+        <w:rPr>
+          <w:rFonts w:ascii="Calibri" w:eastAsia="Calibri" w:hAnsi="Calibri" w:cs="Calibri"/>
+        </w:rPr>
+        <w:t xml:space="preserve"> 5.2.2</w:t>
+      </w:r>
+    </w:p>
+    <w:p>
+      <w:pPr>
+        <w:widowControl w:val="0"/>
+        <w:numPr>
+          <w:ilvl w:val="0"/>
+          <w:numId w:val="1"/>
+        </w:numPr>
+        <w:spacing w:line="240" w:lineRule="auto"/>
+        <w:ind w:left="426" w:hanging="284"/>
+        <w:rPr>
+          <w:rFonts w:ascii="Calibri" w:eastAsia="Calibri" w:hAnsi="Calibri" w:cs="Calibri"/>
+        </w:rPr>
+      </w:pPr>
+      <w:r>
+        <w:rPr>
+          <w:rFonts w:ascii="Calibri" w:eastAsia="Calibri" w:hAnsi="Calibri" w:cs="Calibri"/>
+          <w:b/>
+        </w:rPr>
+        <w:t>Firefox</w:t>
+      </w:r>
+      <w:r>
+        <w:rPr>
+          <w:rFonts w:ascii="Calibri" w:eastAsia="Calibri" w:hAnsi="Calibri" w:cs="Calibri"/>
+        </w:rPr>
+        <w:t xml:space="preserve"> 123.0.1</w:t>
+      </w:r>
+      <w:r>
+        <w:rPr>
+          <w:rFonts w:ascii="Calibri" w:eastAsia="Calibri" w:hAnsi="Calibri" w:cs="Calibri"/>
+        </w:rPr>
+        <w:br/>
+        <w:t>Just like with Chromium, Aero is not working in the title bar. This is a Firefox issue and cannot be fixed by VxKex.</w:t>
+      </w:r>
+      <w:r>
+        <w:rPr>
+          <w:rFonts w:ascii="Calibri" w:eastAsia="Calibri" w:hAnsi="Calibri" w:cs="Calibri"/>
+        </w:rPr>
+        <w:br/>
+      </w:r>
+      <w:r>
+        <w:rPr>
+          <w:rFonts w:ascii="Calibri" w:eastAsia="Calibri" w:hAnsi="Calibri" w:cs="Calibri"/>
+        </w:rPr>
+        <w:t xml:space="preserve">Errata: </w:t>
+      </w:r>
+      <w:r>
+        <w:rPr>
+          <w:rFonts w:ascii="Calibri" w:eastAsia="Calibri" w:hAnsi="Calibri" w:cs="Calibri"/>
+        </w:rPr>
+        <w:t>An error dialog may occur under some conditions after quitting the browser</w:t>
+      </w:r>
+      <w:r>
+        <w:rPr>
+          <w:rFonts w:ascii="Calibri" w:eastAsia="Calibri" w:hAnsi="Calibri" w:cs="Calibri"/>
+        </w:rPr>
+        <w:t>.</w:t>
+      </w:r>
+    </w:p>
+    <w:p>
+      <w:pPr>
+        <w:widowControl w:val="0"/>
+        <w:numPr>
+          <w:ilvl w:val="0"/>
+          <w:numId w:val="1"/>
+        </w:numPr>
+        <w:spacing w:line="240" w:lineRule="auto"/>
+        <w:ind w:left="426" w:hanging="284"/>
+        <w:rPr>
+          <w:rFonts w:ascii="Calibri" w:eastAsia="Calibri" w:hAnsi="Calibri" w:cs="Calibri"/>
+        </w:rPr>
+      </w:pPr>
+      <w:r>
+        <w:rPr>
+          <w:rFonts w:ascii="Calibri" w:eastAsia="Calibri" w:hAnsi="Calibri" w:cs="Calibri"/>
+          <w:b/>
+        </w:rPr>
+        <w:t>FlareSolverr</w:t>
+      </w:r>
+      <w:r>
+        <w:rPr>
+          <w:rFonts w:ascii="Calibri" w:eastAsia="Calibri" w:hAnsi="Calibri" w:cs="Calibri"/>
+        </w:rPr>
+        <w:t xml:space="preserve"> 3.3.16</w:t>
+      </w:r>
+      <w:r>
+        <w:rPr>
+          <w:rFonts w:ascii="Calibri" w:eastAsia="Calibri" w:hAnsi="Calibri" w:cs="Calibri"/>
+        </w:rPr>
+        <w:br/>
+        <w:t>Based on user report.</w:t>
+      </w:r>
+    </w:p>
+    <w:p>
+      <w:pPr>
+        <w:widowControl w:val="0"/>
+        <w:numPr>
+          <w:ilvl w:val="0"/>
+          <w:numId w:val="1"/>
+        </w:numPr>
+        <w:spacing w:line="240" w:lineRule="auto"/>
+        <w:ind w:left="426" w:hanging="284"/>
+        <w:rPr>
+          <w:rFonts w:ascii="Calibri" w:eastAsia="Calibri" w:hAnsi="Calibri" w:cs="Calibri"/>
+        </w:rPr>
+      </w:pPr>
+      <w:r>
+        <w:rPr>
+          <w:rFonts w:ascii="Calibri" w:eastAsia="Calibri" w:hAnsi="Calibri" w:cs="Calibri"/>
+          <w:b/>
+        </w:rPr>
+        <w:t>GIMP</w:t>
+      </w:r>
+      <w:r>
+        <w:rPr>
+          <w:rFonts w:ascii="Calibri" w:eastAsia="Calibri" w:hAnsi="Calibri" w:cs="Calibri"/>
+        </w:rPr>
+        <w:t xml:space="preserve"> 2.99.18</w:t>
+      </w:r>
+      <w:r>
+        <w:rPr>
+          <w:rFonts w:ascii="Calibri" w:eastAsia="Calibri" w:hAnsi="Calibri" w:cs="Calibri"/>
+        </w:rPr>
+        <w:br/>
+        <w:t>Installer requires version spoof to Windows 10.</w:t>
+      </w:r>
+      <w:r>
+        <w:rPr>
+          <w:rFonts w:ascii="Calibri" w:eastAsia="Calibri" w:hAnsi="Calibri" w:cs="Calibri"/>
+        </w:rPr>
+        <w:br/>
+        <w:t>Main Gimp EXE requires VxKex enabled to avoid error messages and broken Python features.</w:t>
+      </w:r>
+      <w:r>
+        <w:rPr>
+          <w:rFonts w:ascii="Calibri" w:eastAsia="Calibri" w:hAnsi="Calibri" w:cs="Calibri"/>
+        </w:rPr>
+        <w:br/>
+      </w:r>
+      <w:r>
+        <w:rPr>
+          <w:rFonts w:ascii="Calibri" w:eastAsia="Calibri" w:hAnsi="Calibri" w:cs="Calibri"/>
+        </w:rPr>
+        <w:t>You</w:t>
+      </w:r>
+      <w:r>
+        <w:rPr>
+          <w:rFonts w:ascii="Calibri" w:eastAsia="Calibri" w:hAnsi="Calibri" w:cs="Calibri"/>
+        </w:rPr>
+        <w:t xml:space="preserve"> might see some </w:t>
+      </w:r>
+      <w:r>
+        <w:rPr>
+          <w:rFonts w:ascii="Calibri" w:eastAsia="Calibri" w:hAnsi="Calibri" w:cs="Calibri"/>
+        </w:rPr>
+        <w:t xml:space="preserve">Python-related </w:t>
+      </w:r>
+      <w:r>
+        <w:rPr>
+          <w:rFonts w:ascii="Calibri" w:eastAsia="Calibri" w:hAnsi="Calibri" w:cs="Calibri"/>
+        </w:rPr>
+        <w:t>error messages in the console. These are network related and do not represent a real issue.</w:t>
+      </w:r>
+    </w:p>
+    <w:p>
+      <w:pPr>
+        <w:widowControl w:val="0"/>
+        <w:numPr>
+          <w:ilvl w:val="0"/>
+          <w:numId w:val="1"/>
+        </w:numPr>
+        <w:spacing w:line="240" w:lineRule="auto"/>
+        <w:ind w:left="426" w:hanging="284"/>
+        <w:rPr>
+          <w:rFonts w:ascii="Calibri" w:eastAsia="Calibri" w:hAnsi="Calibri" w:cs="Calibri"/>
+        </w:rPr>
+      </w:pPr>
+      <w:r>
+        <w:rPr>
+          <w:rFonts w:ascii="Calibri" w:eastAsia="Calibri" w:hAnsi="Calibri" w:cs="Calibri"/>
+          <w:b/>
+        </w:rPr>
+        <w:lastRenderedPageBreak/>
+        <w:t>GitHub Desktop</w:t>
+      </w:r>
+      <w:r>
+        <w:rPr>
+          <w:rFonts w:ascii="Calibri" w:eastAsia="Calibri" w:hAnsi="Calibri" w:cs="Calibri"/>
+        </w:rPr>
+        <w:t xml:space="preserve"> 3.3.11</w:t>
+      </w:r>
+      <w:r>
+        <w:rPr>
+          <w:rFonts w:ascii="Calibri" w:eastAsia="Calibri" w:hAnsi="Calibri" w:cs="Calibri"/>
+        </w:rPr>
+        <w:br/>
+        <w:t>Enable VxKex for the installer before installing. No version spoof needed.</w:t>
+      </w:r>
+      <w:r>
+        <w:rPr>
+          <w:rFonts w:ascii="Calibri" w:eastAsia="Calibri" w:hAnsi="Calibri" w:cs="Calibri"/>
+        </w:rPr>
+        <w:br/>
+        <w:t>Enable VxKex for the app after installing as well (%LocalAppData%\GitHubDesktop\GitHubDesktop.exe).</w:t>
+      </w:r>
+    </w:p>
+    <w:p>
+      <w:pPr>
+        <w:widowControl w:val="0"/>
+        <w:numPr>
+          <w:ilvl w:val="0"/>
+          <w:numId w:val="1"/>
+        </w:numPr>
+        <w:spacing w:line="240" w:lineRule="auto"/>
+        <w:ind w:left="426" w:hanging="284"/>
+        <w:rPr>
+          <w:rFonts w:ascii="Calibri" w:eastAsia="Calibri" w:hAnsi="Calibri" w:cs="Calibri"/>
+        </w:rPr>
+      </w:pPr>
+      <w:r>
+        <w:rPr>
+          <w:rFonts w:ascii="Calibri" w:eastAsia="Calibri" w:hAnsi="Calibri" w:cs="Calibri"/>
+          <w:b/>
+        </w:rPr>
+        <w:t>HandBrake</w:t>
+      </w:r>
+      <w:r>
+        <w:rPr>
+          <w:rFonts w:ascii="Calibri" w:eastAsia="Calibri" w:hAnsi="Calibri" w:cs="Calibri"/>
+        </w:rPr>
+        <w:t xml:space="preserve"> 1.7.3</w:t>
+      </w:r>
+      <w:r>
+        <w:rPr>
+          <w:rFonts w:ascii="Calibri" w:eastAsia="Calibri" w:hAnsi="Calibri" w:cs="Calibri"/>
+        </w:rPr>
+        <w:br/>
+        <w:t>Requires version spoof to Windows 10.</w:t>
+      </w:r>
+      <w:r>
+        <w:rPr>
+          <w:rFonts w:ascii="Calibri" w:eastAsia="Calibri" w:hAnsi="Calibri" w:cs="Calibri"/>
+        </w:rPr>
+        <w:br/>
+        <w:t>.NET desktop runtime 6.0.x is required. Will crash without. If it crashes at startup please ensure the .NET runtime is installed.</w:t>
+      </w:r>
+      <w:r>
+        <w:rPr>
+          <w:rFonts w:ascii="Calibri" w:eastAsia="Calibri" w:hAnsi="Calibri" w:cs="Calibri"/>
+        </w:rPr>
+        <w:br/>
+      </w:r>
+      <w:r>
+        <w:rPr>
+          <w:rFonts w:ascii="Calibri" w:eastAsia="Calibri" w:hAnsi="Calibri" w:cs="Calibri"/>
+        </w:rPr>
+        <w:br/>
+        <w:t>After opening HandBrake, go to Tools-&gt;Preferences-&gt;Advanced and make sure the "Run each queued job in a separate worker process" checkbox is NOT CHECKED. This feature doesn't work but luckily it isn't very important.</w:t>
+      </w:r>
+    </w:p>
+    <w:p>
+      <w:pPr>
+        <w:widowControl w:val="0"/>
+        <w:numPr>
+          <w:ilvl w:val="0"/>
+          <w:numId w:val="1"/>
+        </w:numPr>
+        <w:spacing w:line="240" w:lineRule="auto"/>
+        <w:ind w:left="426" w:hanging="284"/>
+        <w:rPr>
+          <w:rFonts w:ascii="Calibri" w:eastAsia="Calibri" w:hAnsi="Calibri" w:cs="Calibri"/>
+        </w:rPr>
+      </w:pPr>
+      <w:r>
+        <w:rPr>
+          <w:rFonts w:ascii="Calibri" w:eastAsia="Calibri" w:hAnsi="Calibri" w:cs="Calibri"/>
+          <w:b/>
+        </w:rPr>
+        <w:t>IDA Pro</w:t>
+      </w:r>
+      <w:r>
+        <w:rPr>
+          <w:rFonts w:ascii="Calibri" w:eastAsia="Calibri" w:hAnsi="Calibri" w:cs="Calibri"/>
+        </w:rPr>
+        <w:t xml:space="preserve"> 9.2</w:t>
+      </w:r>
+    </w:p>
+    <w:p>
+      <w:pPr>
+        <w:widowControl w:val="0"/>
+        <w:numPr>
+          <w:ilvl w:val="0"/>
+          <w:numId w:val="1"/>
+        </w:numPr>
+        <w:spacing w:line="240" w:lineRule="auto"/>
+        <w:ind w:left="426" w:hanging="284"/>
+        <w:rPr>
+          <w:rFonts w:ascii="Calibri" w:eastAsia="Calibri" w:hAnsi="Calibri" w:cs="Calibri"/>
+        </w:rPr>
+      </w:pPr>
+      <w:r>
+        <w:rPr>
+          <w:rFonts w:ascii="Calibri" w:eastAsia="Calibri" w:hAnsi="Calibri" w:cs="Calibri"/>
+          <w:b/>
+        </w:rPr>
+        <w:t>Kodi</w:t>
+      </w:r>
+      <w:r>
+        <w:rPr>
+          <w:rFonts w:ascii="Calibri" w:eastAsia="Calibri" w:hAnsi="Calibri" w:cs="Calibri"/>
+        </w:rPr>
+        <w:t xml:space="preserve"> 21.0 beta2</w:t>
+      </w:r>
+      <w:r>
+        <w:rPr>
+          <w:rFonts w:ascii="Calibri" w:eastAsia="Calibri" w:hAnsi="Calibri" w:cs="Calibri"/>
+        </w:rPr>
+        <w:br/>
+        <w:t>Installer requires version spoof to 8.1, works afterwards without VxKex.</w:t>
+      </w:r>
+    </w:p>
+    <w:p>
+      <w:pPr>
+        <w:widowControl w:val="0"/>
+        <w:numPr>
+          <w:ilvl w:val="0"/>
+          <w:numId w:val="1"/>
+        </w:numPr>
+        <w:spacing w:line="240" w:lineRule="auto"/>
+        <w:ind w:left="426" w:hanging="284"/>
+        <w:rPr>
+          <w:rFonts w:ascii="Calibri" w:eastAsia="Calibri" w:hAnsi="Calibri" w:cs="Calibri"/>
+        </w:rPr>
+      </w:pPr>
+      <w:r>
+        <w:rPr>
+          <w:rFonts w:ascii="Calibri" w:eastAsia="Calibri" w:hAnsi="Calibri" w:cs="Calibri"/>
+          <w:b/>
+        </w:rPr>
+        <w:t>Life is Strange: True Colors</w:t>
+      </w:r>
+      <w:r>
+        <w:rPr>
+          <w:rFonts w:ascii="Calibri" w:eastAsia="Calibri" w:hAnsi="Calibri" w:cs="Calibri"/>
+        </w:rPr>
+        <w:t xml:space="preserve"> 4.25</w:t>
+      </w:r>
+      <w:r>
+        <w:rPr>
+          <w:rFonts w:ascii="Calibri" w:eastAsia="Calibri" w:hAnsi="Calibri" w:cs="Calibri"/>
+        </w:rPr>
+        <w:br/>
+        <w:t>Without VxKex, this game may not open due to missing xinput1_4.dll, and/or may crash after a short amount of time due to faulty error handling code.</w:t>
       </w:r>
       <w:r>
         <w:rPr>
@@ -1198,6 +1248,33 @@
           <w:rFonts w:ascii="Calibri" w:eastAsia="Calibri" w:hAnsi="Calibri" w:cs="Calibri"/>
           <w:b/>
         </w:rPr>
+        <w:t xml:space="preserve">PowerShell </w:t>
+      </w:r>
+      <w:r>
+        <w:rPr>
+          <w:rFonts w:ascii="Calibri" w:eastAsia="Calibri" w:hAnsi="Calibri" w:cs="Calibri"/>
+        </w:rPr>
+        <w:t>7.5.2</w:t>
+      </w:r>
+    </w:p>
+    <w:p>
+      <w:pPr>
+        <w:widowControl w:val="0"/>
+        <w:numPr>
+          <w:ilvl w:val="0"/>
+          <w:numId w:val="1"/>
+        </w:numPr>
+        <w:spacing w:line="240" w:lineRule="auto"/>
+        <w:ind w:left="426" w:hanging="284"/>
+        <w:rPr>
+          <w:rFonts w:ascii="Calibri" w:eastAsia="Calibri" w:hAnsi="Calibri" w:cs="Calibri"/>
+        </w:rPr>
+      </w:pPr>
+      <w:r>
+        <w:rPr>
+          <w:rFonts w:ascii="Calibri" w:eastAsia="Calibri" w:hAnsi="Calibri" w:cs="Calibri"/>
+          <w:b/>
+        </w:rPr>
         <w:t>Python</w:t>
       </w:r>
       <w:r>
@@ -1298,7 +1375,6 @@
           <w:rFonts w:ascii="Calibri" w:eastAsia="Calibri" w:hAnsi="Calibri" w:cs="Calibri"/>
           <w:b/>
         </w:rPr>
-        <w:lastRenderedPageBreak/>
         <w:t>QMMP</w:t>
       </w:r>
       <w:r>
@@ -1692,6 +1768,46 @@
           <w:rFonts w:ascii="Calibri" w:eastAsia="Calibri" w:hAnsi="Calibri" w:cs="Calibri"/>
           <w:b/>
         </w:rPr>
+        <w:t>Vivado</w:t>
+      </w:r>
+      <w:r>
+        <w:rPr>
+          <w:rFonts w:ascii="Calibri" w:eastAsia="Calibri" w:hAnsi="Calibri" w:cs="Calibri"/>
+        </w:rPr>
+        <w:t xml:space="preserve"> 2024.1</w:t>
+      </w:r>
+      <w:r>
+        <w:rPr>
+          <w:rFonts w:ascii="Calibri" w:eastAsia="Calibri" w:hAnsi="Calibri" w:cs="Calibri"/>
+        </w:rPr>
+        <w:br/>
+        <w:t>Fixes “GetCurrentThreadStackLimits”</w:t>
+      </w:r>
+      <w:r>
+        <w:rPr>
+          <w:rFonts w:ascii="Calibri" w:eastAsia="Calibri" w:hAnsi="Calibri" w:cs="Calibri"/>
+        </w:rPr>
+        <w:t xml:space="preserve"> procedure not found error when launching.</w:t>
+      </w:r>
+    </w:p>
+    <w:p>
+      <w:pPr>
+        <w:widowControl w:val="0"/>
+        <w:numPr>
+          <w:ilvl w:val="0"/>
+          <w:numId w:val="1"/>
+        </w:numPr>
+        <w:spacing w:line="240" w:lineRule="auto"/>
+        <w:ind w:left="426" w:hanging="284"/>
+        <w:rPr>
+          <w:rFonts w:ascii="Calibri" w:eastAsia="Calibri" w:hAnsi="Calibri" w:cs="Calibri"/>
+        </w:rPr>
+      </w:pPr>
+      <w:r>
+        <w:rPr>
+          <w:rFonts w:ascii="Calibri" w:eastAsia="Calibri" w:hAnsi="Calibri" w:cs="Calibri"/>
+          <w:b/>
+        </w:rPr>
         <w:t>VSCode</w:t>
       </w:r>
       <w:r>
@@ -1989,7 +2105,6 @@
         </w:numPr>
       </w:pPr>
       <w:r>
-        <w:lastRenderedPageBreak/>
         <w:t>Google Drive</w:t>
       </w:r>
     </w:p>
@@ -2972,7 +3087,7 @@
 </file>
 
 <file path=customXml/itemProps1.xml><?xml version="1.0" encoding="utf-8"?>
-<ds:datastoreItem xmlns:ds="http://schemas.openxmlformats.org/officeDocument/2006/customXml" ds:itemID="{C3DE114B-2031-4E7A-ADCD-4EDF26296503}">
+<ds:datastoreItem xmlns:ds="http://schemas.openxmlformats.org/officeDocument/2006/customXml" ds:itemID="{5639E896-DE19-4A67-BADF-7E47D36BDE89}">
   <ds:schemaRefs>
     <ds:schemaRef ds:uri="http://schemas.openxmlformats.org/officeDocument/2006/bibliography"/>
   </ds:schemaRefs>

</xml_diff>